<commit_message>
Add running list of midas work.
</commit_message>
<xml_diff>
--- a/pdfs/reagan_kan_resume.docx
+++ b/pdfs/reagan_kan_resume.docx
@@ -464,19 +464,22 @@
     </w:p>
     <w:p>
       <w:pPr>
-        <w:tabs>
-          <w:tab w:val="right" w:pos="9900"/>
-          <w:tab w:val="right" w:pos="11880"/>
-        </w:tabs>
-        <w:spacing w:before="120"/>
-        <w:ind w:left="270" w:right="14"/>
-        <w:contextualSpacing/>
-        <w:rPr>
-          <w:rFonts w:ascii="Garamond" w:hAnsi="Garamond" w:cs="Gill Sans"/>
-          <w:sz w:val="23"/>
-          <w:szCs w:val="23"/>
-        </w:rPr>
-      </w:pPr>
+        <w:rPr>
+          <w:rFonts w:ascii="Garamond" w:hAnsi="Garamond" w:cs="Gill Sans"/>
+          <w:bCs/>
+          <w:sz w:val="23"/>
+          <w:szCs w:val="23"/>
+        </w:rPr>
+      </w:pPr>
+      <w:r>
+        <w:rPr>
+          <w:rFonts w:ascii="Garamond" w:hAnsi="Garamond" w:cs="Gill Sans"/>
+          <w:b/>
+          <w:sz w:val="23"/>
+          <w:szCs w:val="23"/>
+        </w:rPr>
+        <w:t xml:space="preserve">     </w:t>
+      </w:r>
       <w:r>
         <w:rPr>
           <w:rFonts w:ascii="Garamond" w:hAnsi="Garamond" w:cs="Gill Sans"/>
@@ -493,69 +496,79 @@
           <w:sz w:val="23"/>
           <w:szCs w:val="23"/>
         </w:rPr>
-        <w:t>Summer</w:t>
-      </w:r>
-      <w:r>
-        <w:rPr>
-          <w:rFonts w:ascii="Garamond" w:hAnsi="Garamond" w:cs="Gill Sans"/>
-          <w:b/>
-          <w:sz w:val="23"/>
-          <w:szCs w:val="23"/>
-        </w:rPr>
-        <w:t xml:space="preserve"> 20</w:t>
-      </w:r>
-      <w:r>
-        <w:rPr>
-          <w:rFonts w:ascii="Garamond" w:hAnsi="Garamond" w:cs="Gill Sans"/>
-          <w:b/>
-          <w:sz w:val="23"/>
-          <w:szCs w:val="23"/>
-        </w:rPr>
-        <w:t>20</w:t>
-      </w:r>
-      <w:r>
-        <w:rPr>
-          <w:rFonts w:ascii="Garamond" w:hAnsi="Garamond" w:cs="Gill Sans"/>
-          <w:b/>
-          <w:sz w:val="23"/>
-          <w:szCs w:val="23"/>
-        </w:rPr>
-        <w:t>]</w:t>
-      </w:r>
-      <w:r>
-        <w:rPr>
-          <w:rFonts w:ascii="Garamond" w:hAnsi="Garamond" w:cs="Gill Sans"/>
-          <w:b/>
-          <w:sz w:val="23"/>
-          <w:szCs w:val="23"/>
-        </w:rPr>
-        <w:t xml:space="preserve"> Research Intern</w:t>
-      </w:r>
-      <w:r>
-        <w:rPr>
-          <w:rFonts w:ascii="Garamond" w:hAnsi="Garamond" w:cs="Gill Sans"/>
-          <w:b/>
-          <w:sz w:val="23"/>
-          <w:szCs w:val="23"/>
-        </w:rPr>
-        <w:t>:</w:t>
-      </w:r>
-      <w:r>
-        <w:rPr>
-          <w:rFonts w:ascii="Garamond" w:hAnsi="Garamond" w:cs="Gill Sans"/>
-          <w:sz w:val="23"/>
-          <w:szCs w:val="23"/>
-        </w:rPr>
-        <w:t xml:space="preserve"> </w:t>
-      </w:r>
-      <w:r>
-        <w:rPr>
-          <w:rFonts w:ascii="Garamond" w:hAnsi="Garamond" w:cs="Gill Sans"/>
-          <w:sz w:val="23"/>
-          <w:szCs w:val="23"/>
-          <w:lang w:eastAsia="zh-TW"/>
-        </w:rPr>
-        <w:t>Adversarial Machine Learning for PDF Malware.</w:t>
+        <w:t>Fall</w:t>
+      </w:r>
+      <w:r>
+        <w:rPr>
+          <w:rFonts w:ascii="Garamond" w:hAnsi="Garamond" w:cs="Gill Sans"/>
+          <w:b/>
+          <w:sz w:val="23"/>
+          <w:szCs w:val="23"/>
+        </w:rPr>
+        <w:t xml:space="preserve"> 2020] </w:t>
+      </w:r>
+      <w:r>
+        <w:rPr>
+          <w:rFonts w:ascii="Garamond" w:hAnsi="Garamond" w:cs="Gill Sans"/>
+          <w:b/>
+          <w:sz w:val="23"/>
+          <w:szCs w:val="23"/>
+        </w:rPr>
+        <w:t xml:space="preserve">Student </w:t>
+      </w:r>
+      <w:r>
+        <w:rPr>
+          <w:rFonts w:ascii="Garamond" w:hAnsi="Garamond" w:cs="Gill Sans"/>
+          <w:b/>
+          <w:sz w:val="23"/>
+          <w:szCs w:val="23"/>
+        </w:rPr>
+        <w:t xml:space="preserve">Research </w:t>
+      </w:r>
+      <w:r>
+        <w:rPr>
+          <w:rFonts w:ascii="Garamond" w:hAnsi="Garamond" w:cs="Gill Sans"/>
+          <w:b/>
+          <w:sz w:val="23"/>
+          <w:szCs w:val="23"/>
+        </w:rPr>
+        <w:t>Assistant</w:t>
+      </w:r>
+      <w:r>
+        <w:rPr>
+          <w:rFonts w:ascii="Garamond" w:hAnsi="Garamond" w:cs="Gill Sans"/>
+          <w:b/>
+          <w:sz w:val="23"/>
+          <w:szCs w:val="23"/>
+        </w:rPr>
+        <w:t xml:space="preserve">: </w:t>
+      </w:r>
+      <w:r>
+        <w:rPr>
+          <w:rFonts w:ascii="Garamond" w:hAnsi="Garamond" w:cs="Gill Sans"/>
+          <w:bCs/>
+          <w:sz w:val="23"/>
+          <w:szCs w:val="23"/>
+        </w:rPr>
+        <w:t xml:space="preserve">(MIDAS) </w:t>
+      </w:r>
+      <w:r>
+        <w:rPr>
+          <w:rFonts w:ascii="Garamond" w:hAnsi="Garamond" w:cs="Gill Sans"/>
+          <w:bCs/>
+          <w:sz w:val="23"/>
+          <w:szCs w:val="23"/>
+        </w:rPr>
+        <w:t>Machine Intelligence-Directed Attack Simulator</w:t>
+      </w:r>
+      <w:r>
+        <w:rPr>
+          <w:rFonts w:ascii="Garamond" w:hAnsi="Garamond" w:cs="Gill Sans"/>
+          <w:bCs/>
+          <w:sz w:val="23"/>
+          <w:szCs w:val="23"/>
+        </w:rPr>
+        <w:t>.</w:t>
       </w:r>
     </w:p>
     <w:p>
@@ -583,47 +596,31 @@
           <w:sz w:val="23"/>
           <w:szCs w:val="23"/>
         </w:rPr>
-        <w:t>S</w:t>
-      </w:r>
-      <w:r>
-        <w:rPr>
-          <w:rFonts w:ascii="Garamond" w:hAnsi="Garamond" w:cs="Gill Sans"/>
-          <w:sz w:val="23"/>
-          <w:szCs w:val="23"/>
-        </w:rPr>
-        <w:t xml:space="preserve">tudied </w:t>
-      </w:r>
-      <w:r>
-        <w:rPr>
-          <w:rFonts w:ascii="Garamond" w:hAnsi="Garamond" w:cs="Gill Sans"/>
-          <w:sz w:val="23"/>
-          <w:szCs w:val="23"/>
-        </w:rPr>
-        <w:t>attacks and defenses for adversarial examples</w:t>
-      </w:r>
-      <w:r>
-        <w:rPr>
-          <w:rFonts w:ascii="Garamond" w:hAnsi="Garamond" w:cs="Gill Sans"/>
-          <w:sz w:val="23"/>
-          <w:szCs w:val="23"/>
-        </w:rPr>
-        <w:t xml:space="preserve"> in the imag</w:t>
-      </w:r>
-      <w:r>
-        <w:rPr>
-          <w:rFonts w:ascii="Garamond" w:hAnsi="Garamond" w:cs="Gill Sans"/>
-          <w:sz w:val="23"/>
-          <w:szCs w:val="23"/>
-        </w:rPr>
-        <w:t xml:space="preserve">e &amp; </w:t>
-      </w:r>
-      <w:r>
-        <w:rPr>
-          <w:rFonts w:ascii="Garamond" w:hAnsi="Garamond" w:cs="Gill Sans"/>
-          <w:sz w:val="23"/>
-          <w:szCs w:val="23"/>
-        </w:rPr>
-        <w:t>malware domains.</w:t>
+        <w:t>Add</w:t>
+      </w:r>
+      <w:r>
+        <w:rPr>
+          <w:rFonts w:ascii="Garamond" w:hAnsi="Garamond" w:cs="Gill Sans"/>
+          <w:sz w:val="23"/>
+          <w:szCs w:val="23"/>
+        </w:rPr>
+        <w:t xml:space="preserve"> Integrated Gradients attribution method </w:t>
+      </w:r>
+      <w:r>
+        <w:rPr>
+          <w:rFonts w:ascii="Garamond" w:hAnsi="Garamond" w:cs="Gill Sans"/>
+          <w:sz w:val="23"/>
+          <w:szCs w:val="23"/>
+        </w:rPr>
+        <w:t>to</w:t>
+      </w:r>
+      <w:r>
+        <w:rPr>
+          <w:rFonts w:ascii="Garamond" w:hAnsi="Garamond" w:cs="Gill Sans"/>
+          <w:sz w:val="23"/>
+          <w:szCs w:val="23"/>
+        </w:rPr>
+        <w:t xml:space="preserve"> MIDAS, a platform for studying AI security.</w:t>
       </w:r>
     </w:p>
     <w:p>
@@ -651,41 +648,167 @@
           <w:sz w:val="23"/>
           <w:szCs w:val="23"/>
         </w:rPr>
-        <w:t>Automated</w:t>
-      </w:r>
-      <w:r>
-        <w:rPr>
-          <w:rFonts w:ascii="Garamond" w:hAnsi="Garamond" w:cs="Gill Sans"/>
-          <w:sz w:val="23"/>
-          <w:szCs w:val="23"/>
-        </w:rPr>
-        <w:t xml:space="preserve"> the Reverse Mimicry Attack</w:t>
-      </w:r>
-      <w:r>
-        <w:rPr>
-          <w:rFonts w:ascii="Garamond" w:hAnsi="Garamond" w:cs="Gill Sans"/>
-          <w:sz w:val="23"/>
-          <w:szCs w:val="23"/>
-        </w:rPr>
-        <w:t xml:space="preserve">, which targets PDF malware detectors. Leveraged the </w:t>
-      </w:r>
-      <w:proofErr w:type="spellStart"/>
-      <w:r>
-        <w:rPr>
-          <w:rFonts w:ascii="Garamond" w:hAnsi="Garamond" w:cs="Gill Sans"/>
-          <w:sz w:val="23"/>
-          <w:szCs w:val="23"/>
-        </w:rPr>
-        <w:t>PeePDF</w:t>
-      </w:r>
-      <w:proofErr w:type="spellEnd"/>
-      <w:r>
-        <w:rPr>
-          <w:rFonts w:ascii="Garamond" w:hAnsi="Garamond" w:cs="Gill Sans"/>
-          <w:sz w:val="23"/>
-          <w:szCs w:val="23"/>
-        </w:rPr>
-        <w:t xml:space="preserve"> tool.</w:t>
+        <w:t>Selecting features</w:t>
+      </w:r>
+      <w:r>
+        <w:rPr>
+          <w:rFonts w:ascii="Garamond" w:hAnsi="Garamond" w:cs="Gill Sans"/>
+          <w:sz w:val="23"/>
+          <w:szCs w:val="23"/>
+        </w:rPr>
+        <w:t xml:space="preserve"> </w:t>
+      </w:r>
+      <w:r>
+        <w:rPr>
+          <w:rFonts w:ascii="Garamond" w:hAnsi="Garamond" w:cs="Gill Sans"/>
+          <w:sz w:val="23"/>
+          <w:szCs w:val="23"/>
+        </w:rPr>
+        <w:t xml:space="preserve">for PDF malware </w:t>
+      </w:r>
+      <w:r>
+        <w:rPr>
+          <w:rFonts w:ascii="Garamond" w:hAnsi="Garamond" w:cs="Gill Sans"/>
+          <w:sz w:val="23"/>
+          <w:szCs w:val="23"/>
+        </w:rPr>
+        <w:t>detectors</w:t>
+      </w:r>
+      <w:r>
+        <w:rPr>
+          <w:rFonts w:ascii="Garamond" w:hAnsi="Garamond" w:cs="Gill Sans"/>
+          <w:sz w:val="23"/>
+          <w:szCs w:val="23"/>
+        </w:rPr>
+        <w:t xml:space="preserve"> </w:t>
+      </w:r>
+      <w:r>
+        <w:rPr>
+          <w:rFonts w:ascii="Garamond" w:hAnsi="Garamond" w:cs="Gill Sans"/>
+          <w:sz w:val="23"/>
+          <w:szCs w:val="23"/>
+        </w:rPr>
+        <w:t>to ensure</w:t>
+      </w:r>
+      <w:r>
+        <w:rPr>
+          <w:rFonts w:ascii="Garamond" w:hAnsi="Garamond" w:cs="Gill Sans"/>
+          <w:sz w:val="23"/>
+          <w:szCs w:val="23"/>
+        </w:rPr>
+        <w:t xml:space="preserve"> robustness against </w:t>
+      </w:r>
+      <w:r>
+        <w:rPr>
+          <w:rFonts w:ascii="Garamond" w:hAnsi="Garamond" w:cs="Gill Sans"/>
+          <w:sz w:val="23"/>
+          <w:szCs w:val="23"/>
+        </w:rPr>
+        <w:t>adversarial attacks.</w:t>
+      </w:r>
+    </w:p>
+    <w:p>
+      <w:pPr>
+        <w:tabs>
+          <w:tab w:val="right" w:pos="9900"/>
+          <w:tab w:val="right" w:pos="11880"/>
+        </w:tabs>
+        <w:spacing w:before="120"/>
+        <w:ind w:right="14"/>
+        <w:rPr>
+          <w:rFonts w:ascii="Garamond" w:hAnsi="Garamond" w:cs="Gill Sans"/>
+          <w:sz w:val="23"/>
+          <w:szCs w:val="23"/>
+        </w:rPr>
+      </w:pPr>
+      <w:r>
+        <w:rPr>
+          <w:rFonts w:ascii="Garamond" w:hAnsi="Garamond" w:cs="Gill Sans"/>
+          <w:b/>
+          <w:sz w:val="23"/>
+          <w:szCs w:val="23"/>
+        </w:rPr>
+        <w:t xml:space="preserve">     </w:t>
+      </w:r>
+      <w:r>
+        <w:rPr>
+          <w:rFonts w:ascii="Garamond" w:hAnsi="Garamond" w:cs="Gill Sans"/>
+          <w:b/>
+          <w:sz w:val="23"/>
+          <w:szCs w:val="23"/>
+        </w:rPr>
+        <w:t>[</w:t>
+      </w:r>
+      <w:r>
+        <w:rPr>
+          <w:rFonts w:ascii="Garamond" w:hAnsi="Garamond" w:cs="Gill Sans"/>
+          <w:b/>
+          <w:sz w:val="23"/>
+          <w:szCs w:val="23"/>
+        </w:rPr>
+        <w:t>Summer</w:t>
+      </w:r>
+      <w:r>
+        <w:rPr>
+          <w:rFonts w:ascii="Garamond" w:hAnsi="Garamond" w:cs="Gill Sans"/>
+          <w:b/>
+          <w:sz w:val="23"/>
+          <w:szCs w:val="23"/>
+        </w:rPr>
+        <w:t xml:space="preserve"> 20</w:t>
+      </w:r>
+      <w:r>
+        <w:rPr>
+          <w:rFonts w:ascii="Garamond" w:hAnsi="Garamond" w:cs="Gill Sans"/>
+          <w:b/>
+          <w:sz w:val="23"/>
+          <w:szCs w:val="23"/>
+        </w:rPr>
+        <w:t>20</w:t>
+      </w:r>
+      <w:r>
+        <w:rPr>
+          <w:rFonts w:ascii="Garamond" w:hAnsi="Garamond" w:cs="Gill Sans"/>
+          <w:b/>
+          <w:sz w:val="23"/>
+          <w:szCs w:val="23"/>
+        </w:rPr>
+        <w:t>]</w:t>
+      </w:r>
+      <w:r>
+        <w:rPr>
+          <w:rFonts w:ascii="Garamond" w:hAnsi="Garamond" w:cs="Gill Sans"/>
+          <w:b/>
+          <w:sz w:val="23"/>
+          <w:szCs w:val="23"/>
+        </w:rPr>
+        <w:t xml:space="preserve"> Research Intern</w:t>
+      </w:r>
+      <w:r>
+        <w:rPr>
+          <w:rFonts w:ascii="Garamond" w:hAnsi="Garamond" w:cs="Gill Sans"/>
+          <w:b/>
+          <w:sz w:val="23"/>
+          <w:szCs w:val="23"/>
+        </w:rPr>
+        <w:t>:</w:t>
+      </w:r>
+      <w:r>
+        <w:rPr>
+          <w:rFonts w:ascii="Garamond" w:hAnsi="Garamond" w:cs="Gill Sans"/>
+          <w:sz w:val="23"/>
+          <w:szCs w:val="23"/>
+        </w:rPr>
+        <w:t xml:space="preserve"> </w:t>
+      </w:r>
+      <w:r>
+        <w:rPr>
+          <w:rFonts w:ascii="Garamond" w:hAnsi="Garamond" w:cs="Gill Sans"/>
+          <w:sz w:val="23"/>
+          <w:szCs w:val="23"/>
+          <w:lang w:eastAsia="zh-TW"/>
+        </w:rPr>
+        <w:t>Adversarial Machine Learning for PDF Malware.</w:t>
       </w:r>
     </w:p>
     <w:p>
@@ -713,6 +836,136 @@
           <w:sz w:val="23"/>
           <w:szCs w:val="23"/>
         </w:rPr>
+        <w:t>S</w:t>
+      </w:r>
+      <w:r>
+        <w:rPr>
+          <w:rFonts w:ascii="Garamond" w:hAnsi="Garamond" w:cs="Gill Sans"/>
+          <w:sz w:val="23"/>
+          <w:szCs w:val="23"/>
+        </w:rPr>
+        <w:t xml:space="preserve">tudied </w:t>
+      </w:r>
+      <w:r>
+        <w:rPr>
+          <w:rFonts w:ascii="Garamond" w:hAnsi="Garamond" w:cs="Gill Sans"/>
+          <w:sz w:val="23"/>
+          <w:szCs w:val="23"/>
+        </w:rPr>
+        <w:t>attacks and defenses for adversarial examples</w:t>
+      </w:r>
+      <w:r>
+        <w:rPr>
+          <w:rFonts w:ascii="Garamond" w:hAnsi="Garamond" w:cs="Gill Sans"/>
+          <w:sz w:val="23"/>
+          <w:szCs w:val="23"/>
+        </w:rPr>
+        <w:t xml:space="preserve"> in the imag</w:t>
+      </w:r>
+      <w:r>
+        <w:rPr>
+          <w:rFonts w:ascii="Garamond" w:hAnsi="Garamond" w:cs="Gill Sans"/>
+          <w:sz w:val="23"/>
+          <w:szCs w:val="23"/>
+        </w:rPr>
+        <w:t xml:space="preserve">e &amp; </w:t>
+      </w:r>
+      <w:r>
+        <w:rPr>
+          <w:rFonts w:ascii="Garamond" w:hAnsi="Garamond" w:cs="Gill Sans"/>
+          <w:sz w:val="23"/>
+          <w:szCs w:val="23"/>
+        </w:rPr>
+        <w:t>malware domains.</w:t>
+      </w:r>
+    </w:p>
+    <w:p>
+      <w:pPr>
+        <w:numPr>
+          <w:ilvl w:val="1"/>
+          <w:numId w:val="2"/>
+        </w:numPr>
+        <w:tabs>
+          <w:tab w:val="right" w:pos="9900"/>
+          <w:tab w:val="right" w:pos="11880"/>
+        </w:tabs>
+        <w:spacing w:before="120"/>
+        <w:ind w:left="990" w:right="14"/>
+        <w:contextualSpacing/>
+        <w:rPr>
+          <w:rFonts w:ascii="Garamond" w:hAnsi="Garamond" w:cs="Gill Sans"/>
+          <w:sz w:val="23"/>
+          <w:szCs w:val="23"/>
+        </w:rPr>
+      </w:pPr>
+      <w:r>
+        <w:rPr>
+          <w:rFonts w:ascii="Garamond" w:hAnsi="Garamond" w:cs="Gill Sans"/>
+          <w:sz w:val="23"/>
+          <w:szCs w:val="23"/>
+        </w:rPr>
+        <w:t>Automated</w:t>
+      </w:r>
+      <w:r>
+        <w:rPr>
+          <w:rFonts w:ascii="Garamond" w:hAnsi="Garamond" w:cs="Gill Sans"/>
+          <w:sz w:val="23"/>
+          <w:szCs w:val="23"/>
+        </w:rPr>
+        <w:t xml:space="preserve"> the Reverse Mimicry Attack</w:t>
+      </w:r>
+      <w:r>
+        <w:rPr>
+          <w:rFonts w:ascii="Garamond" w:hAnsi="Garamond" w:cs="Gill Sans"/>
+          <w:sz w:val="23"/>
+          <w:szCs w:val="23"/>
+        </w:rPr>
+        <w:t xml:space="preserve">, which targets PDF malware detectors. Leveraged the </w:t>
+      </w:r>
+      <w:proofErr w:type="spellStart"/>
+      <w:r>
+        <w:rPr>
+          <w:rFonts w:ascii="Garamond" w:hAnsi="Garamond" w:cs="Gill Sans"/>
+          <w:sz w:val="23"/>
+          <w:szCs w:val="23"/>
+        </w:rPr>
+        <w:t>PeePDF</w:t>
+      </w:r>
+      <w:proofErr w:type="spellEnd"/>
+      <w:r>
+        <w:rPr>
+          <w:rFonts w:ascii="Garamond" w:hAnsi="Garamond" w:cs="Gill Sans"/>
+          <w:sz w:val="23"/>
+          <w:szCs w:val="23"/>
+        </w:rPr>
+        <w:t xml:space="preserve"> tool.</w:t>
+      </w:r>
+    </w:p>
+    <w:p>
+      <w:pPr>
+        <w:numPr>
+          <w:ilvl w:val="1"/>
+          <w:numId w:val="2"/>
+        </w:numPr>
+        <w:tabs>
+          <w:tab w:val="right" w:pos="9900"/>
+          <w:tab w:val="right" w:pos="11880"/>
+        </w:tabs>
+        <w:spacing w:before="120"/>
+        <w:ind w:left="990" w:right="14"/>
+        <w:contextualSpacing/>
+        <w:rPr>
+          <w:rFonts w:ascii="Garamond" w:hAnsi="Garamond" w:cs="Gill Sans"/>
+          <w:sz w:val="23"/>
+          <w:szCs w:val="23"/>
+        </w:rPr>
+      </w:pPr>
+      <w:r>
+        <w:rPr>
+          <w:rFonts w:ascii="Garamond" w:hAnsi="Garamond" w:cs="Gill Sans"/>
+          <w:sz w:val="23"/>
+          <w:szCs w:val="23"/>
+        </w:rPr>
         <w:t>Test</w:t>
       </w:r>
       <w:r>
@@ -1009,6 +1262,14 @@
         </w:rPr>
         <w:t>EMADE</w:t>
       </w:r>
+      <w:r>
+        <w:rPr>
+          <w:rFonts w:ascii="Garamond" w:hAnsi="Garamond" w:cs="Gill Sans"/>
+          <w:sz w:val="23"/>
+          <w:szCs w:val="23"/>
+        </w:rPr>
+        <w:t>.</w:t>
+      </w:r>
     </w:p>
     <w:p>
       <w:pPr>
@@ -1292,6 +1553,14 @@
         </w:rPr>
         <w:t>EMADE</w:t>
       </w:r>
+      <w:r>
+        <w:rPr>
+          <w:rFonts w:ascii="Garamond" w:hAnsi="Garamond" w:cs="Gill Sans"/>
+          <w:sz w:val="23"/>
+          <w:szCs w:val="23"/>
+        </w:rPr>
+        <w:t>.</w:t>
+      </w:r>
     </w:p>
     <w:p>
       <w:pPr>
@@ -2555,6 +2824,22 @@
     </w:p>
     <w:p>
       <w:pPr>
+        <w:tabs>
+          <w:tab w:val="right" w:pos="9900"/>
+          <w:tab w:val="right" w:pos="11880"/>
+        </w:tabs>
+        <w:spacing w:before="120"/>
+        <w:ind w:left="990" w:right="14"/>
+        <w:contextualSpacing/>
+        <w:rPr>
+          <w:rFonts w:ascii="Garamond" w:hAnsi="Garamond" w:cs="Gill Sans"/>
+          <w:sz w:val="23"/>
+          <w:szCs w:val="23"/>
+        </w:rPr>
+      </w:pPr>
+    </w:p>
+    <w:p>
+      <w:pPr>
         <w:numPr>
           <w:ilvl w:val="0"/>
           <w:numId w:val="2"/>
@@ -2580,6 +2865,7 @@
           <w:sz w:val="23"/>
           <w:szCs w:val="23"/>
         </w:rPr>
+        <w:lastRenderedPageBreak/>
         <w:t xml:space="preserve">[Summer 2019] Sudoku: </w:t>
       </w:r>
     </w:p>
@@ -2740,7 +3026,6 @@
           <w:szCs w:val="23"/>
           <w:lang w:eastAsia="zh-TW"/>
         </w:rPr>
-        <w:lastRenderedPageBreak/>
         <w:t>A</w:t>
       </w:r>
       <w:r>

</xml_diff>

<commit_message>
Revise wording for GTRI midas work.
</commit_message>
<xml_diff>
--- a/pdfs/reagan_kan_resume.docx
+++ b/pdfs/reagan_kan_resume.docx
@@ -546,29 +546,11 @@
       <w:r>
         <w:rPr>
           <w:rFonts w:ascii="Garamond" w:hAnsi="Garamond" w:cs="Gill Sans"/>
-          <w:bCs/>
-          <w:sz w:val="23"/>
-          <w:szCs w:val="23"/>
-        </w:rPr>
-        <w:t xml:space="preserve">(MIDAS) </w:t>
-      </w:r>
-      <w:r>
-        <w:rPr>
-          <w:rFonts w:ascii="Garamond" w:hAnsi="Garamond" w:cs="Gill Sans"/>
-          <w:bCs/>
-          <w:sz w:val="23"/>
-          <w:szCs w:val="23"/>
-        </w:rPr>
-        <w:t>Machine Intelligence-Directed Attack Simulator</w:t>
-      </w:r>
-      <w:r>
-        <w:rPr>
-          <w:rFonts w:ascii="Garamond" w:hAnsi="Garamond" w:cs="Gill Sans"/>
-          <w:bCs/>
-          <w:sz w:val="23"/>
-          <w:szCs w:val="23"/>
-        </w:rPr>
-        <w:t>.</w:t>
+          <w:sz w:val="23"/>
+          <w:szCs w:val="23"/>
+          <w:lang w:eastAsia="zh-TW"/>
+        </w:rPr>
+        <w:t>Adversarial Machine Learning for PDF Malware.</w:t>
       </w:r>
     </w:p>
     <w:p>
@@ -596,31 +578,39 @@
           <w:sz w:val="23"/>
           <w:szCs w:val="23"/>
         </w:rPr>
-        <w:t>Add</w:t>
-      </w:r>
-      <w:r>
-        <w:rPr>
-          <w:rFonts w:ascii="Garamond" w:hAnsi="Garamond" w:cs="Gill Sans"/>
-          <w:sz w:val="23"/>
-          <w:szCs w:val="23"/>
-        </w:rPr>
-        <w:t xml:space="preserve"> Integrated Gradients attribution method </w:t>
-      </w:r>
-      <w:r>
-        <w:rPr>
-          <w:rFonts w:ascii="Garamond" w:hAnsi="Garamond" w:cs="Gill Sans"/>
-          <w:sz w:val="23"/>
-          <w:szCs w:val="23"/>
-        </w:rPr>
-        <w:t>to</w:t>
-      </w:r>
-      <w:r>
-        <w:rPr>
-          <w:rFonts w:ascii="Garamond" w:hAnsi="Garamond" w:cs="Gill Sans"/>
-          <w:sz w:val="23"/>
-          <w:szCs w:val="23"/>
-        </w:rPr>
-        <w:t xml:space="preserve"> MIDAS, a platform for studying AI security.</w:t>
+        <w:t>Implement</w:t>
+      </w:r>
+      <w:r>
+        <w:rPr>
+          <w:rFonts w:ascii="Garamond" w:hAnsi="Garamond" w:cs="Gill Sans"/>
+          <w:sz w:val="23"/>
+          <w:szCs w:val="23"/>
+        </w:rPr>
+        <w:t xml:space="preserve"> </w:t>
+      </w:r>
+      <w:r>
+        <w:rPr>
+          <w:rFonts w:ascii="Garamond" w:hAnsi="Garamond" w:cs="Gill Sans"/>
+          <w:sz w:val="23"/>
+          <w:szCs w:val="23"/>
+        </w:rPr>
+        <w:t xml:space="preserve">the </w:t>
+      </w:r>
+      <w:r>
+        <w:rPr>
+          <w:rFonts w:ascii="Garamond" w:hAnsi="Garamond" w:cs="Gill Sans"/>
+          <w:sz w:val="23"/>
+          <w:szCs w:val="23"/>
+        </w:rPr>
+        <w:t>Integrated Gradients attribution method</w:t>
+      </w:r>
+      <w:r>
+        <w:rPr>
+          <w:rFonts w:ascii="Garamond" w:hAnsi="Garamond" w:cs="Gill Sans"/>
+          <w:sz w:val="23"/>
+          <w:szCs w:val="23"/>
+        </w:rPr>
+        <w:t>.</w:t>
       </w:r>
     </w:p>
     <w:p>
@@ -648,7 +638,15 @@
           <w:sz w:val="23"/>
           <w:szCs w:val="23"/>
         </w:rPr>
-        <w:t>Selecting features</w:t>
+        <w:t>S</w:t>
+      </w:r>
+      <w:r>
+        <w:rPr>
+          <w:rFonts w:ascii="Garamond" w:hAnsi="Garamond" w:cs="Gill Sans"/>
+          <w:sz w:val="23"/>
+          <w:szCs w:val="23"/>
+        </w:rPr>
+        <w:t>elect features</w:t>
       </w:r>
       <w:r>
         <w:rPr>
@@ -664,6 +662,30 @@
           <w:sz w:val="23"/>
           <w:szCs w:val="23"/>
         </w:rPr>
+        <w:t xml:space="preserve">with </w:t>
+      </w:r>
+      <w:r>
+        <w:rPr>
+          <w:rFonts w:ascii="Garamond" w:hAnsi="Garamond" w:cs="Gill Sans"/>
+          <w:sz w:val="23"/>
+          <w:szCs w:val="23"/>
+        </w:rPr>
+        <w:t>robustness against adversarial attacks</w:t>
+      </w:r>
+      <w:r>
+        <w:rPr>
+          <w:rFonts w:ascii="Garamond" w:hAnsi="Garamond" w:cs="Gill Sans"/>
+          <w:sz w:val="23"/>
+          <w:szCs w:val="23"/>
+        </w:rPr>
+        <w:t xml:space="preserve"> </w:t>
+      </w:r>
+      <w:r>
+        <w:rPr>
+          <w:rFonts w:ascii="Garamond" w:hAnsi="Garamond" w:cs="Gill Sans"/>
+          <w:sz w:val="23"/>
+          <w:szCs w:val="23"/>
+        </w:rPr>
         <w:t xml:space="preserve">for PDF malware </w:t>
       </w:r>
       <w:r>
@@ -680,31 +702,7 @@
           <w:sz w:val="23"/>
           <w:szCs w:val="23"/>
         </w:rPr>
-        <w:t xml:space="preserve"> </w:t>
-      </w:r>
-      <w:r>
-        <w:rPr>
-          <w:rFonts w:ascii="Garamond" w:hAnsi="Garamond" w:cs="Gill Sans"/>
-          <w:sz w:val="23"/>
-          <w:szCs w:val="23"/>
-        </w:rPr>
-        <w:t>to ensure</w:t>
-      </w:r>
-      <w:r>
-        <w:rPr>
-          <w:rFonts w:ascii="Garamond" w:hAnsi="Garamond" w:cs="Gill Sans"/>
-          <w:sz w:val="23"/>
-          <w:szCs w:val="23"/>
-        </w:rPr>
-        <w:t xml:space="preserve"> robustness against </w:t>
-      </w:r>
-      <w:r>
-        <w:rPr>
-          <w:rFonts w:ascii="Garamond" w:hAnsi="Garamond" w:cs="Gill Sans"/>
-          <w:sz w:val="23"/>
-          <w:szCs w:val="23"/>
-        </w:rPr>
-        <w:t>adversarial attacks.</w:t>
+        <w:t>.</w:t>
       </w:r>
     </w:p>
     <w:p>

</xml_diff>

<commit_message>
Update mscs research objective, Fall 2020 courses/projects, midas/emade descriptions.
</commit_message>
<xml_diff>
--- a/pdfs/reagan_kan_resume.docx
+++ b/pdfs/reagan_kan_resume.docx
@@ -122,88 +122,61 @@
           <w:sz w:val="23"/>
           <w:szCs w:val="23"/>
         </w:rPr>
-        <w:t>An enthusiastic and efficien</w:t>
-      </w:r>
-      <w:r>
-        <w:rPr>
-          <w:rFonts w:ascii="Garamond" w:hAnsi="Garamond" w:cs="Gill Sans"/>
-          <w:color w:val="000000"/>
-          <w:sz w:val="23"/>
-          <w:szCs w:val="23"/>
-        </w:rPr>
-        <w:t xml:space="preserve">t computer programmer seeking a </w:t>
-      </w:r>
-      <w:r>
-        <w:rPr>
-          <w:rFonts w:ascii="Garamond" w:hAnsi="Garamond" w:cs="Gill Sans"/>
-          <w:color w:val="000000"/>
-          <w:sz w:val="23"/>
-          <w:szCs w:val="23"/>
-        </w:rPr>
-        <w:t>full-time software</w:t>
-      </w:r>
-      <w:r>
-        <w:rPr>
-          <w:rFonts w:ascii="Garamond" w:hAnsi="Garamond" w:cs="Gill Sans"/>
-          <w:color w:val="000000"/>
-          <w:sz w:val="23"/>
-          <w:szCs w:val="23"/>
-        </w:rPr>
-        <w:t xml:space="preserve"> position</w:t>
-      </w:r>
-      <w:r>
-        <w:rPr>
-          <w:rFonts w:ascii="Garamond" w:hAnsi="Garamond" w:cs="Gill Sans"/>
-          <w:color w:val="000000"/>
-          <w:sz w:val="23"/>
-          <w:szCs w:val="23"/>
-        </w:rPr>
-        <w:t xml:space="preserve"> </w:t>
-      </w:r>
-      <w:r>
-        <w:rPr>
-          <w:rFonts w:ascii="Garamond" w:hAnsi="Garamond" w:cs="Gill Sans"/>
-          <w:color w:val="000000"/>
-          <w:sz w:val="23"/>
-          <w:szCs w:val="23"/>
-        </w:rPr>
-        <w:t>starting</w:t>
-      </w:r>
-      <w:r>
-        <w:rPr>
-          <w:rFonts w:ascii="Garamond" w:hAnsi="Garamond" w:cs="Gill Sans"/>
-          <w:color w:val="000000"/>
-          <w:sz w:val="23"/>
-          <w:szCs w:val="23"/>
-        </w:rPr>
-        <w:t xml:space="preserve"> </w:t>
-      </w:r>
-      <w:r>
-        <w:rPr>
-          <w:rFonts w:ascii="Garamond" w:hAnsi="Garamond" w:cs="Gill Sans"/>
-          <w:color w:val="000000"/>
-          <w:sz w:val="23"/>
-          <w:szCs w:val="23"/>
-        </w:rPr>
-        <w:t>January</w:t>
-      </w:r>
-      <w:r>
-        <w:rPr>
-          <w:rFonts w:ascii="Garamond" w:hAnsi="Garamond" w:cs="Gill Sans"/>
-          <w:color w:val="000000"/>
-          <w:sz w:val="23"/>
-          <w:szCs w:val="23"/>
-        </w:rPr>
-        <w:t xml:space="preserve"> 202</w:t>
-      </w:r>
-      <w:r>
-        <w:rPr>
-          <w:rFonts w:ascii="Garamond" w:hAnsi="Garamond" w:cs="Gill Sans"/>
-          <w:color w:val="000000"/>
-          <w:sz w:val="23"/>
-          <w:szCs w:val="23"/>
-        </w:rPr>
-        <w:t>1</w:t>
+        <w:t xml:space="preserve">A </w:t>
+      </w:r>
+      <w:r>
+        <w:rPr>
+          <w:rFonts w:ascii="Garamond" w:hAnsi="Garamond" w:cs="Gill Sans"/>
+          <w:color w:val="000000"/>
+          <w:sz w:val="23"/>
+          <w:szCs w:val="23"/>
+        </w:rPr>
+        <w:t xml:space="preserve">computer programmer seeking </w:t>
+      </w:r>
+      <w:r>
+        <w:rPr>
+          <w:rFonts w:ascii="Garamond" w:hAnsi="Garamond" w:cs="Gill Sans"/>
+          <w:color w:val="000000"/>
+          <w:sz w:val="23"/>
+          <w:szCs w:val="23"/>
+        </w:rPr>
+        <w:t xml:space="preserve">a </w:t>
+      </w:r>
+      <w:r>
+        <w:rPr>
+          <w:rFonts w:ascii="Garamond" w:hAnsi="Garamond" w:cs="Gill Sans"/>
+          <w:color w:val="000000"/>
+          <w:sz w:val="23"/>
+          <w:szCs w:val="23"/>
+        </w:rPr>
+        <w:t>research opportunity</w:t>
+      </w:r>
+      <w:r>
+        <w:rPr>
+          <w:rFonts w:ascii="Garamond" w:hAnsi="Garamond" w:cs="Gill Sans"/>
+          <w:color w:val="000000"/>
+          <w:sz w:val="23"/>
+          <w:szCs w:val="23"/>
+        </w:rPr>
+        <w:t xml:space="preserve"> for </w:t>
+      </w:r>
+      <w:r>
+        <w:rPr>
+          <w:rFonts w:ascii="Garamond" w:hAnsi="Garamond" w:cs="Gill Sans"/>
+          <w:color w:val="000000"/>
+          <w:sz w:val="23"/>
+          <w:szCs w:val="23"/>
+        </w:rPr>
+        <w:t xml:space="preserve">the </w:t>
+      </w:r>
+      <w:r>
+        <w:rPr>
+          <w:rFonts w:ascii="Garamond" w:hAnsi="Garamond" w:cs="Gill Sans"/>
+          <w:color w:val="000000"/>
+          <w:sz w:val="23"/>
+          <w:szCs w:val="23"/>
+        </w:rPr>
+        <w:t>Georgia Tech MSCS program</w:t>
       </w:r>
       <w:r>
         <w:rPr>
@@ -464,17 +437,22 @@
     </w:p>
     <w:p>
       <w:pPr>
-        <w:rPr>
-          <w:rFonts w:ascii="Garamond" w:hAnsi="Garamond" w:cs="Gill Sans"/>
-          <w:bCs/>
-          <w:sz w:val="23"/>
-          <w:szCs w:val="23"/>
-        </w:rPr>
-      </w:pPr>
-      <w:r>
-        <w:rPr>
-          <w:rFonts w:ascii="Garamond" w:hAnsi="Garamond" w:cs="Gill Sans"/>
-          <w:b/>
+        <w:tabs>
+          <w:tab w:val="right" w:pos="9900"/>
+          <w:tab w:val="right" w:pos="11880"/>
+        </w:tabs>
+        <w:spacing w:before="120"/>
+        <w:ind w:right="14"/>
+        <w:contextualSpacing/>
+        <w:rPr>
+          <w:rFonts w:ascii="Garamond" w:hAnsi="Garamond" w:cs="Gill Sans"/>
+          <w:sz w:val="23"/>
+          <w:szCs w:val="23"/>
+        </w:rPr>
+      </w:pPr>
+      <w:r>
+        <w:rPr>
+          <w:rFonts w:ascii="Garamond" w:hAnsi="Garamond" w:cs="Gill Sans"/>
           <w:sz w:val="23"/>
           <w:szCs w:val="23"/>
         </w:rPr>
@@ -670,15 +648,7 @@
           <w:sz w:val="23"/>
           <w:szCs w:val="23"/>
         </w:rPr>
-        <w:t>robustness against adversarial attacks</w:t>
-      </w:r>
-      <w:r>
-        <w:rPr>
-          <w:rFonts w:ascii="Garamond" w:hAnsi="Garamond" w:cs="Gill Sans"/>
-          <w:sz w:val="23"/>
-          <w:szCs w:val="23"/>
-        </w:rPr>
-        <w:t xml:space="preserve"> </w:t>
+        <w:t xml:space="preserve">robustness against adversarial attacks </w:t>
       </w:r>
       <w:r>
         <w:rPr>
@@ -703,110 +673,6 @@
           <w:szCs w:val="23"/>
         </w:rPr>
         <w:t>.</w:t>
-      </w:r>
-    </w:p>
-    <w:p>
-      <w:pPr>
-        <w:tabs>
-          <w:tab w:val="right" w:pos="9900"/>
-          <w:tab w:val="right" w:pos="11880"/>
-        </w:tabs>
-        <w:spacing w:before="120"/>
-        <w:ind w:right="14"/>
-        <w:rPr>
-          <w:rFonts w:ascii="Garamond" w:hAnsi="Garamond" w:cs="Gill Sans"/>
-          <w:sz w:val="23"/>
-          <w:szCs w:val="23"/>
-        </w:rPr>
-      </w:pPr>
-      <w:r>
-        <w:rPr>
-          <w:rFonts w:ascii="Garamond" w:hAnsi="Garamond" w:cs="Gill Sans"/>
-          <w:b/>
-          <w:sz w:val="23"/>
-          <w:szCs w:val="23"/>
-        </w:rPr>
-        <w:t xml:space="preserve">     </w:t>
-      </w:r>
-      <w:r>
-        <w:rPr>
-          <w:rFonts w:ascii="Garamond" w:hAnsi="Garamond" w:cs="Gill Sans"/>
-          <w:b/>
-          <w:sz w:val="23"/>
-          <w:szCs w:val="23"/>
-        </w:rPr>
-        <w:t>[</w:t>
-      </w:r>
-      <w:r>
-        <w:rPr>
-          <w:rFonts w:ascii="Garamond" w:hAnsi="Garamond" w:cs="Gill Sans"/>
-          <w:b/>
-          <w:sz w:val="23"/>
-          <w:szCs w:val="23"/>
-        </w:rPr>
-        <w:t>Summer</w:t>
-      </w:r>
-      <w:r>
-        <w:rPr>
-          <w:rFonts w:ascii="Garamond" w:hAnsi="Garamond" w:cs="Gill Sans"/>
-          <w:b/>
-          <w:sz w:val="23"/>
-          <w:szCs w:val="23"/>
-        </w:rPr>
-        <w:t xml:space="preserve"> 20</w:t>
-      </w:r>
-      <w:r>
-        <w:rPr>
-          <w:rFonts w:ascii="Garamond" w:hAnsi="Garamond" w:cs="Gill Sans"/>
-          <w:b/>
-          <w:sz w:val="23"/>
-          <w:szCs w:val="23"/>
-        </w:rPr>
-        <w:t>20</w:t>
-      </w:r>
-      <w:r>
-        <w:rPr>
-          <w:rFonts w:ascii="Garamond" w:hAnsi="Garamond" w:cs="Gill Sans"/>
-          <w:b/>
-          <w:sz w:val="23"/>
-          <w:szCs w:val="23"/>
-        </w:rPr>
-        <w:t>]</w:t>
-      </w:r>
-      <w:r>
-        <w:rPr>
-          <w:rFonts w:ascii="Garamond" w:hAnsi="Garamond" w:cs="Gill Sans"/>
-          <w:b/>
-          <w:sz w:val="23"/>
-          <w:szCs w:val="23"/>
-        </w:rPr>
-        <w:t xml:space="preserve"> Research Intern</w:t>
-      </w:r>
-      <w:r>
-        <w:rPr>
-          <w:rFonts w:ascii="Garamond" w:hAnsi="Garamond" w:cs="Gill Sans"/>
-          <w:b/>
-          <w:sz w:val="23"/>
-          <w:szCs w:val="23"/>
-        </w:rPr>
-        <w:t>:</w:t>
-      </w:r>
-      <w:r>
-        <w:rPr>
-          <w:rFonts w:ascii="Garamond" w:hAnsi="Garamond" w:cs="Gill Sans"/>
-          <w:sz w:val="23"/>
-          <w:szCs w:val="23"/>
-        </w:rPr>
-        <w:t xml:space="preserve"> </w:t>
-      </w:r>
-      <w:r>
-        <w:rPr>
-          <w:rFonts w:ascii="Garamond" w:hAnsi="Garamond" w:cs="Gill Sans"/>
-          <w:sz w:val="23"/>
-          <w:szCs w:val="23"/>
-          <w:lang w:eastAsia="zh-TW"/>
-        </w:rPr>
-        <w:t>Adversarial Machine Learning for PDF Malware.</w:t>
       </w:r>
     </w:p>
     <w:p>
@@ -834,47 +700,152 @@
           <w:sz w:val="23"/>
           <w:szCs w:val="23"/>
         </w:rPr>
-        <w:t>S</w:t>
-      </w:r>
-      <w:r>
-        <w:rPr>
-          <w:rFonts w:ascii="Garamond" w:hAnsi="Garamond" w:cs="Gill Sans"/>
-          <w:sz w:val="23"/>
-          <w:szCs w:val="23"/>
-        </w:rPr>
-        <w:t xml:space="preserve">tudied </w:t>
-      </w:r>
-      <w:r>
-        <w:rPr>
-          <w:rFonts w:ascii="Garamond" w:hAnsi="Garamond" w:cs="Gill Sans"/>
-          <w:sz w:val="23"/>
-          <w:szCs w:val="23"/>
-        </w:rPr>
-        <w:t>attacks and defenses for adversarial examples</w:t>
-      </w:r>
-      <w:r>
-        <w:rPr>
-          <w:rFonts w:ascii="Garamond" w:hAnsi="Garamond" w:cs="Gill Sans"/>
-          <w:sz w:val="23"/>
-          <w:szCs w:val="23"/>
-        </w:rPr>
-        <w:t xml:space="preserve"> in the imag</w:t>
-      </w:r>
-      <w:r>
-        <w:rPr>
-          <w:rFonts w:ascii="Garamond" w:hAnsi="Garamond" w:cs="Gill Sans"/>
-          <w:sz w:val="23"/>
-          <w:szCs w:val="23"/>
-        </w:rPr>
-        <w:t xml:space="preserve">e &amp; </w:t>
-      </w:r>
-      <w:r>
-        <w:rPr>
-          <w:rFonts w:ascii="Garamond" w:hAnsi="Garamond" w:cs="Gill Sans"/>
-          <w:sz w:val="23"/>
-          <w:szCs w:val="23"/>
-        </w:rPr>
-        <w:t>malware domains.</w:t>
+        <w:t>Write</w:t>
+      </w:r>
+      <w:r>
+        <w:rPr>
+          <w:rFonts w:ascii="Garamond" w:hAnsi="Garamond" w:cs="Gill Sans"/>
+          <w:sz w:val="23"/>
+          <w:szCs w:val="23"/>
+        </w:rPr>
+        <w:t xml:space="preserve"> Angular </w:t>
+      </w:r>
+      <w:r>
+        <w:rPr>
+          <w:rFonts w:ascii="Garamond" w:hAnsi="Garamond" w:cs="Gill Sans"/>
+          <w:sz w:val="23"/>
+          <w:szCs w:val="23"/>
+        </w:rPr>
+        <w:t>unit-</w:t>
+      </w:r>
+      <w:r>
+        <w:rPr>
+          <w:rFonts w:ascii="Garamond" w:hAnsi="Garamond" w:cs="Gill Sans"/>
+          <w:sz w:val="23"/>
+          <w:szCs w:val="23"/>
+        </w:rPr>
+        <w:t xml:space="preserve">tests for </w:t>
+      </w:r>
+      <w:r>
+        <w:rPr>
+          <w:rFonts w:ascii="Garamond" w:hAnsi="Garamond" w:cs="Gill Sans"/>
+          <w:sz w:val="23"/>
+          <w:szCs w:val="23"/>
+        </w:rPr>
+        <w:t xml:space="preserve">the </w:t>
+      </w:r>
+      <w:r>
+        <w:rPr>
+          <w:rFonts w:ascii="Garamond" w:hAnsi="Garamond" w:cs="Gill Sans"/>
+          <w:sz w:val="23"/>
+          <w:szCs w:val="23"/>
+        </w:rPr>
+        <w:t>application user interface.</w:t>
+      </w:r>
+    </w:p>
+    <w:p>
+      <w:pPr>
+        <w:tabs>
+          <w:tab w:val="right" w:pos="9900"/>
+          <w:tab w:val="right" w:pos="11880"/>
+        </w:tabs>
+        <w:spacing w:before="120"/>
+        <w:ind w:right="14"/>
+        <w:contextualSpacing/>
+        <w:rPr>
+          <w:rFonts w:ascii="Garamond" w:hAnsi="Garamond" w:cs="Gill Sans"/>
+          <w:sz w:val="23"/>
+          <w:szCs w:val="23"/>
+        </w:rPr>
+      </w:pPr>
+      <w:r>
+        <w:rPr>
+          <w:rFonts w:ascii="Garamond" w:hAnsi="Garamond" w:cs="Gill Sans"/>
+          <w:b/>
+          <w:sz w:val="23"/>
+          <w:szCs w:val="23"/>
+        </w:rPr>
+        <w:t xml:space="preserve">      </w:t>
+      </w:r>
+      <w:r>
+        <w:rPr>
+          <w:rFonts w:ascii="Garamond" w:hAnsi="Garamond" w:cs="Gill Sans"/>
+          <w:b/>
+          <w:sz w:val="23"/>
+          <w:szCs w:val="23"/>
+        </w:rPr>
+        <w:t>[</w:t>
+      </w:r>
+      <w:r>
+        <w:rPr>
+          <w:rFonts w:ascii="Garamond" w:hAnsi="Garamond" w:cs="Gill Sans"/>
+          <w:b/>
+          <w:sz w:val="23"/>
+          <w:szCs w:val="23"/>
+        </w:rPr>
+        <w:t>Summer</w:t>
+      </w:r>
+      <w:r>
+        <w:rPr>
+          <w:rFonts w:ascii="Garamond" w:hAnsi="Garamond" w:cs="Gill Sans"/>
+          <w:b/>
+          <w:sz w:val="23"/>
+          <w:szCs w:val="23"/>
+        </w:rPr>
+        <w:t xml:space="preserve"> 20</w:t>
+      </w:r>
+      <w:r>
+        <w:rPr>
+          <w:rFonts w:ascii="Garamond" w:hAnsi="Garamond" w:cs="Gill Sans"/>
+          <w:b/>
+          <w:sz w:val="23"/>
+          <w:szCs w:val="23"/>
+        </w:rPr>
+        <w:t>20</w:t>
+      </w:r>
+      <w:r>
+        <w:rPr>
+          <w:rFonts w:ascii="Garamond" w:hAnsi="Garamond" w:cs="Gill Sans"/>
+          <w:b/>
+          <w:sz w:val="23"/>
+          <w:szCs w:val="23"/>
+        </w:rPr>
+        <w:t>]</w:t>
+      </w:r>
+      <w:r>
+        <w:rPr>
+          <w:rFonts w:ascii="Garamond" w:hAnsi="Garamond" w:cs="Gill Sans"/>
+          <w:b/>
+          <w:sz w:val="23"/>
+          <w:szCs w:val="23"/>
+        </w:rPr>
+        <w:t xml:space="preserve"> Research Intern</w:t>
+      </w:r>
+      <w:r>
+        <w:rPr>
+          <w:rFonts w:ascii="Garamond" w:hAnsi="Garamond" w:cs="Gill Sans"/>
+          <w:b/>
+          <w:sz w:val="23"/>
+          <w:szCs w:val="23"/>
+        </w:rPr>
+        <w:t>:</w:t>
+      </w:r>
+      <w:r>
+        <w:rPr>
+          <w:rFonts w:ascii="Garamond" w:hAnsi="Garamond" w:cs="Gill Sans"/>
+          <w:sz w:val="23"/>
+          <w:szCs w:val="23"/>
+        </w:rPr>
+        <w:t xml:space="preserve"> </w:t>
+      </w:r>
+      <w:r>
+        <w:rPr>
+          <w:rFonts w:ascii="Garamond" w:hAnsi="Garamond" w:cs="Gill Sans"/>
+          <w:sz w:val="23"/>
+          <w:szCs w:val="23"/>
+          <w:lang w:eastAsia="zh-TW"/>
+        </w:rPr>
+        <w:t>Adversarial Machine Learning for PDF Malware.</w:t>
       </w:r>
     </w:p>
     <w:p>
@@ -902,41 +873,47 @@
           <w:sz w:val="23"/>
           <w:szCs w:val="23"/>
         </w:rPr>
-        <w:t>Automated</w:t>
-      </w:r>
-      <w:r>
-        <w:rPr>
-          <w:rFonts w:ascii="Garamond" w:hAnsi="Garamond" w:cs="Gill Sans"/>
-          <w:sz w:val="23"/>
-          <w:szCs w:val="23"/>
-        </w:rPr>
-        <w:t xml:space="preserve"> the Reverse Mimicry Attack</w:t>
-      </w:r>
-      <w:r>
-        <w:rPr>
-          <w:rFonts w:ascii="Garamond" w:hAnsi="Garamond" w:cs="Gill Sans"/>
-          <w:sz w:val="23"/>
-          <w:szCs w:val="23"/>
-        </w:rPr>
-        <w:t xml:space="preserve">, which targets PDF malware detectors. Leveraged the </w:t>
-      </w:r>
-      <w:proofErr w:type="spellStart"/>
-      <w:r>
-        <w:rPr>
-          <w:rFonts w:ascii="Garamond" w:hAnsi="Garamond" w:cs="Gill Sans"/>
-          <w:sz w:val="23"/>
-          <w:szCs w:val="23"/>
-        </w:rPr>
-        <w:t>PeePDF</w:t>
-      </w:r>
-      <w:proofErr w:type="spellEnd"/>
-      <w:r>
-        <w:rPr>
-          <w:rFonts w:ascii="Garamond" w:hAnsi="Garamond" w:cs="Gill Sans"/>
-          <w:sz w:val="23"/>
-          <w:szCs w:val="23"/>
-        </w:rPr>
-        <w:t xml:space="preserve"> tool.</w:t>
+        <w:t>S</w:t>
+      </w:r>
+      <w:r>
+        <w:rPr>
+          <w:rFonts w:ascii="Garamond" w:hAnsi="Garamond" w:cs="Gill Sans"/>
+          <w:sz w:val="23"/>
+          <w:szCs w:val="23"/>
+        </w:rPr>
+        <w:t xml:space="preserve">tudied </w:t>
+      </w:r>
+      <w:r>
+        <w:rPr>
+          <w:rFonts w:ascii="Garamond" w:hAnsi="Garamond" w:cs="Gill Sans"/>
+          <w:sz w:val="23"/>
+          <w:szCs w:val="23"/>
+        </w:rPr>
+        <w:t>attacks and defenses for adversarial examples</w:t>
+      </w:r>
+      <w:r>
+        <w:rPr>
+          <w:rFonts w:ascii="Garamond" w:hAnsi="Garamond" w:cs="Gill Sans"/>
+          <w:sz w:val="23"/>
+          <w:szCs w:val="23"/>
+        </w:rPr>
+        <w:t xml:space="preserve"> in the imag</w:t>
+      </w:r>
+      <w:r>
+        <w:rPr>
+          <w:rFonts w:ascii="Garamond" w:hAnsi="Garamond" w:cs="Gill Sans"/>
+          <w:sz w:val="23"/>
+          <w:szCs w:val="23"/>
+        </w:rPr>
+        <w:t xml:space="preserve">e &amp; </w:t>
+      </w:r>
+      <w:r>
+        <w:rPr>
+          <w:rFonts w:ascii="Garamond" w:hAnsi="Garamond" w:cs="Gill Sans"/>
+          <w:sz w:val="23"/>
+          <w:szCs w:val="23"/>
+        </w:rPr>
+        <w:t>malware domains.</w:t>
       </w:r>
     </w:p>
     <w:p>
@@ -964,6 +941,68 @@
           <w:sz w:val="23"/>
           <w:szCs w:val="23"/>
         </w:rPr>
+        <w:t>Automated</w:t>
+      </w:r>
+      <w:r>
+        <w:rPr>
+          <w:rFonts w:ascii="Garamond" w:hAnsi="Garamond" w:cs="Gill Sans"/>
+          <w:sz w:val="23"/>
+          <w:szCs w:val="23"/>
+        </w:rPr>
+        <w:t xml:space="preserve"> the Reverse Mimicry Attack</w:t>
+      </w:r>
+      <w:r>
+        <w:rPr>
+          <w:rFonts w:ascii="Garamond" w:hAnsi="Garamond" w:cs="Gill Sans"/>
+          <w:sz w:val="23"/>
+          <w:szCs w:val="23"/>
+        </w:rPr>
+        <w:t xml:space="preserve">, which targets PDF malware detectors. Leveraged the </w:t>
+      </w:r>
+      <w:proofErr w:type="spellStart"/>
+      <w:r>
+        <w:rPr>
+          <w:rFonts w:ascii="Garamond" w:hAnsi="Garamond" w:cs="Gill Sans"/>
+          <w:sz w:val="23"/>
+          <w:szCs w:val="23"/>
+        </w:rPr>
+        <w:t>PeePDF</w:t>
+      </w:r>
+      <w:proofErr w:type="spellEnd"/>
+      <w:r>
+        <w:rPr>
+          <w:rFonts w:ascii="Garamond" w:hAnsi="Garamond" w:cs="Gill Sans"/>
+          <w:sz w:val="23"/>
+          <w:szCs w:val="23"/>
+        </w:rPr>
+        <w:t xml:space="preserve"> tool.</w:t>
+      </w:r>
+    </w:p>
+    <w:p>
+      <w:pPr>
+        <w:numPr>
+          <w:ilvl w:val="1"/>
+          <w:numId w:val="2"/>
+        </w:numPr>
+        <w:tabs>
+          <w:tab w:val="right" w:pos="9900"/>
+          <w:tab w:val="right" w:pos="11880"/>
+        </w:tabs>
+        <w:spacing w:before="120"/>
+        <w:ind w:left="990" w:right="14"/>
+        <w:contextualSpacing/>
+        <w:rPr>
+          <w:rFonts w:ascii="Garamond" w:hAnsi="Garamond" w:cs="Gill Sans"/>
+          <w:sz w:val="23"/>
+          <w:szCs w:val="23"/>
+        </w:rPr>
+      </w:pPr>
+      <w:r>
+        <w:rPr>
+          <w:rFonts w:ascii="Garamond" w:hAnsi="Garamond" w:cs="Gill Sans"/>
+          <w:sz w:val="23"/>
+          <w:szCs w:val="23"/>
+        </w:rPr>
         <w:t>Test</w:t>
       </w:r>
       <w:r>
@@ -1714,7 +1753,7 @@
           <w:szCs w:val="23"/>
           <w:lang w:eastAsia="zh-TW"/>
         </w:rPr>
-        <w:t>mimicking</w:t>
+        <w:t>that mimic</w:t>
       </w:r>
       <w:r>
         <w:rPr>
@@ -1732,7 +1771,7 @@
           <w:szCs w:val="23"/>
           <w:lang w:eastAsia="zh-TW"/>
         </w:rPr>
-        <w:t xml:space="preserve">the framework’s </w:t>
+        <w:t xml:space="preserve">EMADE’s </w:t>
       </w:r>
       <w:r>
         <w:rPr>
@@ -1750,25 +1789,7 @@
           <w:szCs w:val="23"/>
           <w:lang w:eastAsia="zh-TW"/>
         </w:rPr>
-        <w:t xml:space="preserve"> for several trials</w:t>
-      </w:r>
-      <w:r>
-        <w:rPr>
-          <w:rFonts w:ascii="Garamond" w:hAnsi="Garamond" w:cs="Gill Sans"/>
-          <w:sz w:val="23"/>
-          <w:szCs w:val="23"/>
-          <w:lang w:eastAsia="zh-TW"/>
-        </w:rPr>
         <w:t>.</w:t>
-      </w:r>
-      <w:r>
-        <w:rPr>
-          <w:rFonts w:ascii="Garamond" w:hAnsi="Garamond" w:cs="Gill Sans"/>
-          <w:sz w:val="23"/>
-          <w:szCs w:val="23"/>
-          <w:lang w:eastAsia="zh-TW"/>
-        </w:rPr>
-        <w:t xml:space="preserve"> </w:t>
       </w:r>
     </w:p>
     <w:p>
@@ -2135,86 +2156,8 @@
           <w:bCs/>
           <w:sz w:val="23"/>
           <w:szCs w:val="23"/>
-          <w:lang w:eastAsia="zh-TW"/>
-        </w:rPr>
-        <w:t>[</w:t>
-      </w:r>
-      <w:r>
-        <w:rPr>
-          <w:rFonts w:ascii="Garamond" w:hAnsi="Garamond" w:cs="Gill Sans"/>
-          <w:b/>
-          <w:bCs/>
-          <w:sz w:val="23"/>
-          <w:szCs w:val="23"/>
-          <w:lang w:eastAsia="zh-TW"/>
-        </w:rPr>
-        <w:t>Spring</w:t>
-      </w:r>
-      <w:r>
-        <w:rPr>
-          <w:rFonts w:ascii="Garamond" w:hAnsi="Garamond" w:cs="Gill Sans"/>
-          <w:sz w:val="23"/>
-          <w:szCs w:val="23"/>
-          <w:lang w:eastAsia="zh-TW"/>
-        </w:rPr>
-        <w:t xml:space="preserve"> </w:t>
-      </w:r>
-      <w:r>
-        <w:rPr>
-          <w:rFonts w:ascii="Garamond" w:hAnsi="Garamond" w:cs="Gill Sans"/>
-          <w:b/>
-          <w:sz w:val="23"/>
-          <w:szCs w:val="23"/>
-          <w:lang w:eastAsia="zh-TW"/>
-        </w:rPr>
-        <w:t xml:space="preserve">2019 </w:t>
-      </w:r>
-      <w:r>
-        <w:rPr>
-          <w:rFonts w:ascii="Garamond" w:hAnsi="Garamond" w:cs="Gill Sans"/>
-          <w:b/>
-          <w:sz w:val="23"/>
-          <w:szCs w:val="23"/>
-        </w:rPr>
-        <w:t xml:space="preserve">– </w:t>
-      </w:r>
-      <w:r>
-        <w:rPr>
-          <w:rFonts w:ascii="Garamond" w:hAnsi="Garamond" w:cs="Gill Sans"/>
-          <w:b/>
-          <w:sz w:val="23"/>
-          <w:szCs w:val="23"/>
-        </w:rPr>
-        <w:t>Spring 2020</w:t>
-      </w:r>
-      <w:r>
-        <w:rPr>
-          <w:rFonts w:ascii="Garamond" w:hAnsi="Garamond" w:cs="Gill Sans"/>
-          <w:b/>
-          <w:sz w:val="23"/>
-          <w:szCs w:val="23"/>
-          <w:lang w:eastAsia="zh-TW"/>
-        </w:rPr>
-        <w:t>]</w:t>
-      </w:r>
-      <w:r>
-        <w:rPr>
-          <w:rFonts w:ascii="Garamond" w:hAnsi="Garamond" w:cs="Gill Sans"/>
-          <w:sz w:val="23"/>
-          <w:szCs w:val="23"/>
-          <w:lang w:eastAsia="zh-TW"/>
-        </w:rPr>
-        <w:t xml:space="preserve"> </w:t>
-      </w:r>
-      <w:r>
-        <w:rPr>
-          <w:rFonts w:ascii="Garamond" w:hAnsi="Garamond" w:cs="Gill Sans"/>
-          <w:b/>
-          <w:sz w:val="23"/>
-          <w:szCs w:val="23"/>
-          <w:lang w:eastAsia="zh-TW"/>
-        </w:rPr>
-        <w:t>Junior Design Project</w:t>
+        </w:rPr>
+        <w:t>[Fall 2020] Data &amp; Visual Analytics Final Project</w:t>
       </w:r>
     </w:p>
     <w:p>
@@ -2241,45 +2184,40 @@
           <w:rFonts w:ascii="Garamond" w:hAnsi="Garamond" w:cs="Gill Sans"/>
           <w:sz w:val="23"/>
           <w:szCs w:val="23"/>
-          <w:lang w:eastAsia="zh-TW"/>
-        </w:rPr>
-        <w:t xml:space="preserve">NLP </w:t>
-      </w:r>
-      <w:r>
-        <w:rPr>
-          <w:rFonts w:ascii="Garamond" w:hAnsi="Garamond" w:cs="Gill Sans"/>
-          <w:sz w:val="23"/>
-          <w:szCs w:val="23"/>
-          <w:lang w:eastAsia="zh-TW"/>
-        </w:rPr>
-        <w:t>sub-team</w:t>
-      </w:r>
-      <w:r>
-        <w:rPr>
-          <w:rFonts w:ascii="Garamond" w:hAnsi="Garamond" w:cs="Gill Sans"/>
-          <w:sz w:val="23"/>
-          <w:szCs w:val="23"/>
-          <w:lang w:eastAsia="zh-TW"/>
-        </w:rPr>
-        <w:t xml:space="preserve"> of the Automated Algorithm Design Team, which works to </w:t>
-      </w:r>
-      <w:r>
-        <w:rPr>
-          <w:rFonts w:ascii="Garamond" w:hAnsi="Garamond" w:cs="Gill Sans"/>
-          <w:sz w:val="23"/>
-          <w:szCs w:val="23"/>
-          <w:lang w:eastAsia="zh-TW"/>
-        </w:rPr>
-        <w:t>expand</w:t>
-      </w:r>
-      <w:r>
-        <w:rPr>
-          <w:rFonts w:ascii="Garamond" w:hAnsi="Garamond" w:cs="Gill Sans"/>
-          <w:sz w:val="23"/>
-          <w:szCs w:val="23"/>
-          <w:lang w:eastAsia="zh-TW"/>
-        </w:rPr>
-        <w:t xml:space="preserve"> EMADE.</w:t>
+        </w:rPr>
+        <w:t xml:space="preserve">Trained classifier with 86% test accuracy for </w:t>
+      </w:r>
+      <w:r>
+        <w:rPr>
+          <w:rFonts w:ascii="Garamond" w:hAnsi="Garamond" w:cs="Gill Sans"/>
+          <w:sz w:val="23"/>
+          <w:szCs w:val="23"/>
+        </w:rPr>
+        <w:t>predicting</w:t>
+      </w:r>
+      <w:r>
+        <w:rPr>
+          <w:rFonts w:ascii="Garamond" w:hAnsi="Garamond" w:cs="Gill Sans"/>
+          <w:sz w:val="23"/>
+          <w:szCs w:val="23"/>
+        </w:rPr>
+        <w:t xml:space="preserve"> the tumor </w:t>
+      </w:r>
+      <w:r>
+        <w:rPr>
+          <w:rFonts w:ascii="Garamond" w:hAnsi="Garamond" w:cs="Gill Sans"/>
+          <w:sz w:val="23"/>
+          <w:szCs w:val="23"/>
+        </w:rPr>
+        <w:t xml:space="preserve">type of </w:t>
+      </w:r>
+      <w:r>
+        <w:rPr>
+          <w:rFonts w:ascii="Garamond" w:hAnsi="Garamond" w:cs="Gill Sans"/>
+          <w:sz w:val="23"/>
+          <w:szCs w:val="23"/>
+        </w:rPr>
+        <w:t>Neurofibromatosis patients.</w:t>
       </w:r>
     </w:p>
     <w:p>
@@ -2306,27 +2244,56 @@
           <w:rFonts w:ascii="Garamond" w:hAnsi="Garamond" w:cs="Gill Sans"/>
           <w:sz w:val="23"/>
           <w:szCs w:val="23"/>
-          <w:lang w:eastAsia="zh-TW"/>
-        </w:rPr>
-        <w:t>Add</w:t>
-      </w:r>
-      <w:r>
-        <w:rPr>
-          <w:rFonts w:ascii="Garamond" w:hAnsi="Garamond" w:cs="Gill Sans"/>
-          <w:sz w:val="23"/>
-          <w:szCs w:val="23"/>
-          <w:lang w:eastAsia="zh-TW"/>
-        </w:rPr>
-        <w:t>ed</w:t>
-      </w:r>
-      <w:r>
-        <w:rPr>
-          <w:rFonts w:ascii="Garamond" w:hAnsi="Garamond" w:cs="Gill Sans"/>
-          <w:sz w:val="23"/>
-          <w:szCs w:val="23"/>
-          <w:lang w:eastAsia="zh-TW"/>
-        </w:rPr>
-        <w:t xml:space="preserve"> stemming and lemmatization primitives.</w:t>
+        </w:rPr>
+        <w:t>Identif</w:t>
+      </w:r>
+      <w:r>
+        <w:rPr>
+          <w:rFonts w:ascii="Garamond" w:hAnsi="Garamond" w:cs="Gill Sans"/>
+          <w:sz w:val="23"/>
+          <w:szCs w:val="23"/>
+        </w:rPr>
+        <w:t>ied</w:t>
+      </w:r>
+      <w:r>
+        <w:rPr>
+          <w:rFonts w:ascii="Garamond" w:hAnsi="Garamond" w:cs="Gill Sans"/>
+          <w:sz w:val="23"/>
+          <w:szCs w:val="23"/>
+        </w:rPr>
+        <w:t xml:space="preserve"> drug targets for</w:t>
+      </w:r>
+      <w:r>
+        <w:rPr>
+          <w:rFonts w:ascii="Garamond" w:hAnsi="Garamond" w:cs="Gill Sans"/>
+          <w:sz w:val="23"/>
+          <w:szCs w:val="23"/>
+        </w:rPr>
+        <w:t xml:space="preserve"> the most highly expressed genes</w:t>
+      </w:r>
+      <w:r>
+        <w:rPr>
+          <w:rFonts w:ascii="Garamond" w:hAnsi="Garamond" w:cs="Gill Sans"/>
+          <w:sz w:val="23"/>
+          <w:szCs w:val="23"/>
+        </w:rPr>
+        <w:t xml:space="preserve"> in </w:t>
+      </w:r>
+      <w:r>
+        <w:rPr>
+          <w:rFonts w:ascii="Garamond" w:hAnsi="Garamond" w:cs="Gill Sans"/>
+          <w:sz w:val="23"/>
+          <w:szCs w:val="23"/>
+        </w:rPr>
+        <w:t>Neurofibromatosis patients</w:t>
+      </w:r>
+      <w:r>
+        <w:rPr>
+          <w:rFonts w:ascii="Garamond" w:hAnsi="Garamond" w:cs="Gill Sans"/>
+          <w:sz w:val="23"/>
+          <w:szCs w:val="23"/>
+        </w:rPr>
+        <w:t>.</w:t>
       </w:r>
     </w:p>
     <w:p>
@@ -2353,54 +2320,24 @@
           <w:rFonts w:ascii="Garamond" w:hAnsi="Garamond" w:cs="Gill Sans"/>
           <w:sz w:val="23"/>
           <w:szCs w:val="23"/>
-          <w:lang w:eastAsia="zh-TW"/>
-        </w:rPr>
-        <w:t>Implement</w:t>
-      </w:r>
-      <w:r>
-        <w:rPr>
-          <w:rFonts w:ascii="Garamond" w:hAnsi="Garamond" w:cs="Gill Sans"/>
-          <w:sz w:val="23"/>
-          <w:szCs w:val="23"/>
-          <w:lang w:eastAsia="zh-TW"/>
-        </w:rPr>
-        <w:t>ed</w:t>
-      </w:r>
-      <w:r>
-        <w:rPr>
-          <w:rFonts w:ascii="Garamond" w:hAnsi="Garamond" w:cs="Gill Sans"/>
-          <w:sz w:val="23"/>
-          <w:szCs w:val="23"/>
-          <w:lang w:eastAsia="zh-TW"/>
-        </w:rPr>
-        <w:t xml:space="preserve"> architecture for multilabel classification</w:t>
-      </w:r>
-      <w:r>
-        <w:rPr>
-          <w:rFonts w:ascii="Garamond" w:hAnsi="Garamond" w:cs="Gill Sans"/>
-          <w:sz w:val="23"/>
-          <w:szCs w:val="23"/>
-          <w:lang w:eastAsia="zh-TW"/>
-        </w:rPr>
-        <w:t xml:space="preserve"> with </w:t>
-      </w:r>
-      <w:r>
-        <w:rPr>
-          <w:rFonts w:ascii="Garamond" w:hAnsi="Garamond" w:cs="Gill Sans"/>
-          <w:sz w:val="23"/>
-          <w:szCs w:val="23"/>
-          <w:lang w:eastAsia="zh-TW"/>
-        </w:rPr>
-        <w:t>neural network</w:t>
-      </w:r>
-      <w:r>
-        <w:rPr>
-          <w:rFonts w:ascii="Garamond" w:hAnsi="Garamond" w:cs="Gill Sans"/>
-          <w:sz w:val="23"/>
-          <w:szCs w:val="23"/>
-          <w:lang w:eastAsia="zh-TW"/>
-        </w:rPr>
-        <w:t>s.</w:t>
+        </w:rPr>
+        <w:t>Visualized</w:t>
+      </w:r>
+      <w:r>
+        <w:rPr>
+          <w:rFonts w:ascii="Garamond" w:hAnsi="Garamond" w:cs="Gill Sans"/>
+          <w:sz w:val="23"/>
+          <w:szCs w:val="23"/>
+        </w:rPr>
+        <w:t xml:space="preserve"> </w:t>
+      </w:r>
+      <w:r>
+        <w:rPr>
+          <w:rFonts w:ascii="Garamond" w:hAnsi="Garamond" w:cs="Gill Sans"/>
+          <w:sz w:val="23"/>
+          <w:szCs w:val="23"/>
+        </w:rPr>
+        <w:t>gene/tumor correlations in an interactive heatmap.</w:t>
       </w:r>
     </w:p>
     <w:p>
@@ -2429,9 +2366,8 @@
           <w:bCs/>
           <w:sz w:val="23"/>
           <w:szCs w:val="23"/>
-          <w:lang w:eastAsia="zh-TW"/>
-        </w:rPr>
-        <w:t>[</w:t>
+        </w:rPr>
+        <w:t xml:space="preserve">[Fall 2020] </w:t>
       </w:r>
       <w:r>
         <w:rPr>
@@ -2440,75 +2376,28 @@
           <w:bCs/>
           <w:sz w:val="23"/>
           <w:szCs w:val="23"/>
-          <w:lang w:eastAsia="zh-TW"/>
-        </w:rPr>
-        <w:t xml:space="preserve">Spring </w:t>
-      </w:r>
-      <w:r>
-        <w:rPr>
-          <w:rFonts w:ascii="Garamond" w:hAnsi="Garamond" w:cs="Gill Sans"/>
-          <w:b/>
-          <w:sz w:val="23"/>
-          <w:szCs w:val="23"/>
-          <w:lang w:eastAsia="zh-TW"/>
-        </w:rPr>
-        <w:t>20</w:t>
-      </w:r>
-      <w:r>
-        <w:rPr>
-          <w:rFonts w:ascii="Garamond" w:hAnsi="Garamond" w:cs="Gill Sans"/>
-          <w:b/>
-          <w:sz w:val="23"/>
-          <w:szCs w:val="23"/>
-          <w:lang w:eastAsia="zh-TW"/>
-        </w:rPr>
-        <w:t>20</w:t>
-      </w:r>
-      <w:r>
-        <w:rPr>
-          <w:rFonts w:ascii="Garamond" w:hAnsi="Garamond" w:cs="Gill Sans"/>
-          <w:b/>
-          <w:sz w:val="23"/>
-          <w:szCs w:val="23"/>
-          <w:lang w:eastAsia="zh-TW"/>
-        </w:rPr>
-        <w:t>]</w:t>
-      </w:r>
-      <w:r>
-        <w:rPr>
-          <w:rFonts w:ascii="Garamond" w:hAnsi="Garamond" w:cs="Gill Sans"/>
-          <w:b/>
-          <w:sz w:val="23"/>
-          <w:szCs w:val="23"/>
-        </w:rPr>
-        <w:t xml:space="preserve"> Deep Learning</w:t>
-      </w:r>
-      <w:r>
-        <w:rPr>
-          <w:rFonts w:ascii="Garamond" w:hAnsi="Garamond" w:cs="Gill Sans"/>
-          <w:b/>
-          <w:sz w:val="23"/>
-          <w:szCs w:val="23"/>
-        </w:rPr>
-        <w:t xml:space="preserve"> Final Pro</w:t>
-      </w:r>
-      <w:r>
-        <w:rPr>
-          <w:rFonts w:ascii="Garamond" w:hAnsi="Garamond" w:cs="Gill Sans"/>
-          <w:b/>
-          <w:sz w:val="23"/>
-          <w:szCs w:val="23"/>
-        </w:rPr>
-        <w:t>ject</w:t>
-      </w:r>
-      <w:r>
-        <w:rPr>
-          <w:rFonts w:ascii="Garamond" w:hAnsi="Garamond" w:cs="Gill Sans"/>
-          <w:b/>
-          <w:sz w:val="23"/>
-          <w:szCs w:val="23"/>
-        </w:rPr>
-        <w:t xml:space="preserve">: </w:t>
+        </w:rPr>
+        <w:t>Computer Vision</w:t>
+      </w:r>
+      <w:r>
+        <w:rPr>
+          <w:rFonts w:ascii="Garamond" w:hAnsi="Garamond" w:cs="Gill Sans"/>
+          <w:b/>
+          <w:bCs/>
+          <w:sz w:val="23"/>
+          <w:szCs w:val="23"/>
+        </w:rPr>
+        <w:t xml:space="preserve"> Project</w:t>
+      </w:r>
+      <w:r>
+        <w:rPr>
+          <w:rFonts w:ascii="Garamond" w:hAnsi="Garamond" w:cs="Gill Sans"/>
+          <w:b/>
+          <w:bCs/>
+          <w:sz w:val="23"/>
+          <w:szCs w:val="23"/>
+        </w:rPr>
+        <w:t>s</w:t>
       </w:r>
     </w:p>
     <w:p>
@@ -2536,7 +2425,7 @@
           <w:sz w:val="23"/>
           <w:szCs w:val="23"/>
         </w:rPr>
-        <w:t>Compare</w:t>
+        <w:t>Hybrid Images: use</w:t>
       </w:r>
       <w:r>
         <w:rPr>
@@ -2552,31 +2441,7 @@
           <w:sz w:val="23"/>
           <w:szCs w:val="23"/>
         </w:rPr>
-        <w:t xml:space="preserve"> various methods for link prediction</w:t>
-      </w:r>
-      <w:r>
-        <w:rPr>
-          <w:rFonts w:ascii="Garamond" w:hAnsi="Garamond" w:cs="Gill Sans"/>
-          <w:sz w:val="23"/>
-          <w:szCs w:val="23"/>
-        </w:rPr>
-        <w:t xml:space="preserve"> on You</w:t>
-      </w:r>
-      <w:r>
-        <w:rPr>
-          <w:rFonts w:ascii="Garamond" w:hAnsi="Garamond" w:cs="Gill Sans"/>
-          <w:sz w:val="23"/>
-          <w:szCs w:val="23"/>
-        </w:rPr>
-        <w:t>T</w:t>
-      </w:r>
-      <w:r>
-        <w:rPr>
-          <w:rFonts w:ascii="Garamond" w:hAnsi="Garamond" w:cs="Gill Sans"/>
-          <w:sz w:val="23"/>
-          <w:szCs w:val="23"/>
-        </w:rPr>
-        <w:t>ube dataset.</w:t>
+        <w:t xml:space="preserve"> image filtering to make images that change appearance at near/far viewpoints.</w:t>
       </w:r>
     </w:p>
     <w:p>
@@ -2604,7 +2469,185 @@
           <w:sz w:val="23"/>
           <w:szCs w:val="23"/>
         </w:rPr>
-        <w:t>Add</w:t>
+        <w:t>Image Classification: compare</w:t>
+      </w:r>
+      <w:r>
+        <w:rPr>
+          <w:rFonts w:ascii="Garamond" w:hAnsi="Garamond" w:cs="Gill Sans"/>
+          <w:sz w:val="23"/>
+          <w:szCs w:val="23"/>
+        </w:rPr>
+        <w:t>d</w:t>
+      </w:r>
+      <w:r>
+        <w:rPr>
+          <w:rFonts w:ascii="Garamond" w:hAnsi="Garamond" w:cs="Gill Sans"/>
+          <w:sz w:val="23"/>
+          <w:szCs w:val="23"/>
+        </w:rPr>
+        <w:t xml:space="preserve"> neural network classifiers, </w:t>
+      </w:r>
+      <w:r>
+        <w:rPr>
+          <w:rFonts w:ascii="Garamond" w:hAnsi="Garamond" w:cs="Gill Sans"/>
+          <w:sz w:val="23"/>
+          <w:szCs w:val="23"/>
+        </w:rPr>
+        <w:t xml:space="preserve">three </w:t>
+      </w:r>
+      <w:r>
+        <w:rPr>
+          <w:rFonts w:ascii="Garamond" w:hAnsi="Garamond" w:cs="Gill Sans"/>
+          <w:sz w:val="23"/>
+          <w:szCs w:val="23"/>
+        </w:rPr>
+        <w:t>convolutional network</w:t>
+      </w:r>
+      <w:r>
+        <w:rPr>
+          <w:rFonts w:ascii="Garamond" w:hAnsi="Garamond" w:cs="Gill Sans"/>
+          <w:sz w:val="23"/>
+          <w:szCs w:val="23"/>
+        </w:rPr>
+        <w:t>s</w:t>
+      </w:r>
+      <w:r>
+        <w:rPr>
+          <w:rFonts w:ascii="Garamond" w:hAnsi="Garamond" w:cs="Gill Sans"/>
+          <w:sz w:val="23"/>
+          <w:szCs w:val="23"/>
+        </w:rPr>
+        <w:t xml:space="preserve"> and a fine-tuned </w:t>
+      </w:r>
+      <w:proofErr w:type="spellStart"/>
+      <w:r>
+        <w:rPr>
+          <w:rFonts w:ascii="Garamond" w:hAnsi="Garamond" w:cs="Gill Sans"/>
+          <w:sz w:val="23"/>
+          <w:szCs w:val="23"/>
+        </w:rPr>
+        <w:t>AlexNet</w:t>
+      </w:r>
+      <w:proofErr w:type="spellEnd"/>
+      <w:r>
+        <w:rPr>
+          <w:rFonts w:ascii="Garamond" w:hAnsi="Garamond" w:cs="Gill Sans"/>
+          <w:sz w:val="23"/>
+          <w:szCs w:val="23"/>
+        </w:rPr>
+        <w:t xml:space="preserve">, </w:t>
+      </w:r>
+      <w:r>
+        <w:rPr>
+          <w:rFonts w:ascii="Garamond" w:hAnsi="Garamond" w:cs="Gill Sans"/>
+          <w:sz w:val="23"/>
+          <w:szCs w:val="23"/>
+        </w:rPr>
+        <w:t>with</w:t>
+      </w:r>
+      <w:r>
+        <w:rPr>
+          <w:rFonts w:ascii="Garamond" w:hAnsi="Garamond" w:cs="Gill Sans"/>
+          <w:sz w:val="23"/>
+          <w:szCs w:val="23"/>
+        </w:rPr>
+        <w:t xml:space="preserve"> a 15-class dataset.</w:t>
+      </w:r>
+    </w:p>
+    <w:p>
+      <w:pPr>
+        <w:numPr>
+          <w:ilvl w:val="1"/>
+          <w:numId w:val="2"/>
+        </w:numPr>
+        <w:tabs>
+          <w:tab w:val="right" w:pos="9900"/>
+          <w:tab w:val="right" w:pos="11880"/>
+        </w:tabs>
+        <w:spacing w:before="120"/>
+        <w:ind w:left="990" w:right="14"/>
+        <w:contextualSpacing/>
+        <w:rPr>
+          <w:rFonts w:ascii="Garamond" w:hAnsi="Garamond" w:cs="Gill Sans"/>
+          <w:sz w:val="23"/>
+          <w:szCs w:val="23"/>
+        </w:rPr>
+      </w:pPr>
+      <w:r>
+        <w:rPr>
+          <w:rFonts w:ascii="Garamond" w:hAnsi="Garamond" w:cs="Gill Sans"/>
+          <w:sz w:val="23"/>
+          <w:szCs w:val="23"/>
+        </w:rPr>
+        <w:t xml:space="preserve">Local Feature Matching: </w:t>
+      </w:r>
+      <w:r>
+        <w:rPr>
+          <w:rFonts w:ascii="Garamond" w:hAnsi="Garamond" w:cs="Gill Sans"/>
+          <w:sz w:val="23"/>
+          <w:szCs w:val="23"/>
+        </w:rPr>
+        <w:t>found</w:t>
+      </w:r>
+      <w:r>
+        <w:rPr>
+          <w:rFonts w:ascii="Garamond" w:hAnsi="Garamond" w:cs="Gill Sans"/>
+          <w:sz w:val="23"/>
+          <w:szCs w:val="23"/>
+        </w:rPr>
+        <w:t xml:space="preserve"> correspondences between two images of the same scene using </w:t>
+      </w:r>
+      <w:r>
+        <w:rPr>
+          <w:rFonts w:ascii="Garamond" w:hAnsi="Garamond" w:cs="Gill Sans"/>
+          <w:sz w:val="23"/>
+          <w:szCs w:val="23"/>
+        </w:rPr>
+        <w:t xml:space="preserve">a </w:t>
+      </w:r>
+      <w:r>
+        <w:rPr>
+          <w:rFonts w:ascii="Garamond" w:hAnsi="Garamond" w:cs="Gill Sans"/>
+          <w:sz w:val="23"/>
+          <w:szCs w:val="23"/>
+        </w:rPr>
+        <w:t>neural network that incorporates the Harris corner detector and a simplified SIFT.</w:t>
+      </w:r>
+    </w:p>
+    <w:p>
+      <w:pPr>
+        <w:numPr>
+          <w:ilvl w:val="1"/>
+          <w:numId w:val="2"/>
+        </w:numPr>
+        <w:tabs>
+          <w:tab w:val="right" w:pos="9900"/>
+          <w:tab w:val="right" w:pos="11880"/>
+        </w:tabs>
+        <w:spacing w:before="120"/>
+        <w:ind w:left="990" w:right="14"/>
+        <w:contextualSpacing/>
+        <w:rPr>
+          <w:rFonts w:ascii="Garamond" w:hAnsi="Garamond" w:cs="Gill Sans"/>
+          <w:sz w:val="23"/>
+          <w:szCs w:val="23"/>
+        </w:rPr>
+      </w:pPr>
+      <w:r>
+        <w:rPr>
+          <w:rFonts w:ascii="Garamond" w:hAnsi="Garamond" w:cs="Gill Sans"/>
+          <w:sz w:val="23"/>
+          <w:szCs w:val="23"/>
+        </w:rPr>
+        <w:t>RANSAC:</w:t>
+      </w:r>
+      <w:r>
+        <w:rPr>
+          <w:rFonts w:ascii="Garamond" w:hAnsi="Garamond" w:cs="Gill Sans"/>
+          <w:sz w:val="23"/>
+          <w:szCs w:val="23"/>
+        </w:rPr>
+        <w:t xml:space="preserve"> implement</w:t>
       </w:r>
       <w:r>
         <w:rPr>
@@ -2620,23 +2663,31 @@
           <w:sz w:val="23"/>
           <w:szCs w:val="23"/>
         </w:rPr>
-        <w:t xml:space="preserve"> spectral embedding to SEAL framework, </w:t>
-      </w:r>
-      <w:r>
-        <w:rPr>
-          <w:rFonts w:ascii="Garamond" w:hAnsi="Garamond" w:cs="Gill Sans"/>
-          <w:sz w:val="23"/>
-          <w:szCs w:val="23"/>
-        </w:rPr>
-        <w:t xml:space="preserve">which uses </w:t>
-      </w:r>
-      <w:r>
-        <w:rPr>
-          <w:rFonts w:ascii="Garamond" w:hAnsi="Garamond" w:cs="Gill Sans"/>
-          <w:sz w:val="23"/>
-          <w:szCs w:val="23"/>
-        </w:rPr>
-        <w:t>Graph Neural Networks.</w:t>
+        <w:t xml:space="preserve"> RANSAC to estimate the fundamental matrix</w:t>
+      </w:r>
+      <w:r>
+        <w:rPr>
+          <w:rFonts w:ascii="Garamond" w:hAnsi="Garamond" w:cs="Gill Sans"/>
+          <w:sz w:val="23"/>
+          <w:szCs w:val="23"/>
+        </w:rPr>
+        <w:t xml:space="preserve"> of image pair</w:t>
+      </w:r>
+      <w:r>
+        <w:rPr>
+          <w:rFonts w:ascii="Garamond" w:hAnsi="Garamond" w:cs="Gill Sans"/>
+          <w:sz w:val="23"/>
+          <w:szCs w:val="23"/>
+        </w:rPr>
+        <w:t>s</w:t>
+      </w:r>
+      <w:r>
+        <w:rPr>
+          <w:rFonts w:ascii="Garamond" w:hAnsi="Garamond" w:cs="Gill Sans"/>
+          <w:sz w:val="23"/>
+          <w:szCs w:val="23"/>
+        </w:rPr>
+        <w:t>.</w:t>
       </w:r>
     </w:p>
     <w:p>
@@ -2667,6 +2718,7 @@
           <w:szCs w:val="23"/>
           <w:lang w:eastAsia="zh-TW"/>
         </w:rPr>
+        <w:lastRenderedPageBreak/>
         <w:t>[</w:t>
       </w:r>
       <w:r>
@@ -2678,17 +2730,44 @@
           <w:szCs w:val="23"/>
           <w:lang w:eastAsia="zh-TW"/>
         </w:rPr>
-        <w:t xml:space="preserve">Fall </w:t>
-      </w:r>
-      <w:r>
-        <w:rPr>
-          <w:rFonts w:ascii="Garamond" w:hAnsi="Garamond" w:cs="Gill Sans"/>
-          <w:b/>
-          <w:sz w:val="23"/>
-          <w:szCs w:val="23"/>
-          <w:lang w:eastAsia="zh-TW"/>
-        </w:rPr>
-        <w:t>2019</w:t>
+        <w:t>Spring</w:t>
+      </w:r>
+      <w:r>
+        <w:rPr>
+          <w:rFonts w:ascii="Garamond" w:hAnsi="Garamond" w:cs="Gill Sans"/>
+          <w:sz w:val="23"/>
+          <w:szCs w:val="23"/>
+          <w:lang w:eastAsia="zh-TW"/>
+        </w:rPr>
+        <w:t xml:space="preserve"> </w:t>
+      </w:r>
+      <w:r>
+        <w:rPr>
+          <w:rFonts w:ascii="Garamond" w:hAnsi="Garamond" w:cs="Gill Sans"/>
+          <w:b/>
+          <w:sz w:val="23"/>
+          <w:szCs w:val="23"/>
+          <w:lang w:eastAsia="zh-TW"/>
+        </w:rPr>
+        <w:t xml:space="preserve">2019 </w:t>
+      </w:r>
+      <w:r>
+        <w:rPr>
+          <w:rFonts w:ascii="Garamond" w:hAnsi="Garamond" w:cs="Gill Sans"/>
+          <w:b/>
+          <w:sz w:val="23"/>
+          <w:szCs w:val="23"/>
+        </w:rPr>
+        <w:t xml:space="preserve">– </w:t>
+      </w:r>
+      <w:r>
+        <w:rPr>
+          <w:rFonts w:ascii="Garamond" w:hAnsi="Garamond" w:cs="Gill Sans"/>
+          <w:b/>
+          <w:sz w:val="23"/>
+          <w:szCs w:val="23"/>
+        </w:rPr>
+        <w:t>Spring 2020</w:t>
       </w:r>
       <w:r>
         <w:rPr>
@@ -2703,29 +2782,21 @@
       <w:r>
         <w:rPr>
           <w:rFonts w:ascii="Garamond" w:hAnsi="Garamond" w:cs="Gill Sans"/>
-          <w:b/>
-          <w:sz w:val="23"/>
-          <w:szCs w:val="23"/>
-        </w:rPr>
-        <w:t xml:space="preserve"> Machine Learning</w:t>
-      </w:r>
-      <w:r>
-        <w:rPr>
-          <w:rFonts w:ascii="Garamond" w:hAnsi="Garamond" w:cs="Gill Sans"/>
-          <w:b/>
-          <w:sz w:val="23"/>
-          <w:szCs w:val="23"/>
-        </w:rPr>
-        <w:t xml:space="preserve"> Final Project</w:t>
-      </w:r>
-      <w:r>
-        <w:rPr>
-          <w:rFonts w:ascii="Garamond" w:hAnsi="Garamond" w:cs="Gill Sans"/>
-          <w:b/>
-          <w:sz w:val="23"/>
-          <w:szCs w:val="23"/>
-        </w:rPr>
-        <w:t xml:space="preserve">: </w:t>
+          <w:sz w:val="23"/>
+          <w:szCs w:val="23"/>
+          <w:lang w:eastAsia="zh-TW"/>
+        </w:rPr>
+        <w:t xml:space="preserve"> </w:t>
+      </w:r>
+      <w:r>
+        <w:rPr>
+          <w:rFonts w:ascii="Garamond" w:hAnsi="Garamond" w:cs="Gill Sans"/>
+          <w:b/>
+          <w:sz w:val="23"/>
+          <w:szCs w:val="23"/>
+          <w:lang w:eastAsia="zh-TW"/>
+        </w:rPr>
+        <w:t>Junior Design Project</w:t>
       </w:r>
     </w:p>
     <w:p>
@@ -2754,34 +2825,43 @@
           <w:szCs w:val="23"/>
           <w:lang w:eastAsia="zh-TW"/>
         </w:rPr>
-        <w:t>Compar</w:t>
-      </w:r>
-      <w:r>
-        <w:rPr>
-          <w:rFonts w:ascii="Garamond" w:hAnsi="Garamond" w:cs="Gill Sans"/>
-          <w:sz w:val="23"/>
-          <w:szCs w:val="23"/>
-          <w:lang w:eastAsia="zh-TW"/>
-        </w:rPr>
-        <w:t>e</w:t>
-      </w:r>
-      <w:r>
-        <w:rPr>
-          <w:rFonts w:ascii="Garamond" w:hAnsi="Garamond" w:cs="Gill Sans"/>
-          <w:sz w:val="23"/>
-          <w:szCs w:val="23"/>
-          <w:lang w:eastAsia="zh-TW"/>
-        </w:rPr>
-        <w:t>d</w:t>
-      </w:r>
-      <w:r>
-        <w:rPr>
-          <w:rFonts w:ascii="Garamond" w:hAnsi="Garamond" w:cs="Gill Sans"/>
-          <w:sz w:val="23"/>
-          <w:szCs w:val="23"/>
-          <w:lang w:eastAsia="zh-TW"/>
-        </w:rPr>
-        <w:t xml:space="preserve"> classification techniques, including regression, random forests, and neural networks.</w:t>
+        <w:t xml:space="preserve">NLP </w:t>
+      </w:r>
+      <w:r>
+        <w:rPr>
+          <w:rFonts w:ascii="Garamond" w:hAnsi="Garamond" w:cs="Gill Sans"/>
+          <w:sz w:val="23"/>
+          <w:szCs w:val="23"/>
+          <w:lang w:eastAsia="zh-TW"/>
+        </w:rPr>
+        <w:t>sub-team</w:t>
+      </w:r>
+      <w:r>
+        <w:rPr>
+          <w:rFonts w:ascii="Garamond" w:hAnsi="Garamond" w:cs="Gill Sans"/>
+          <w:sz w:val="23"/>
+          <w:szCs w:val="23"/>
+          <w:lang w:eastAsia="zh-TW"/>
+        </w:rPr>
+        <w:t xml:space="preserve"> of the Automated Algorithm Design Team, which works to </w:t>
+      </w:r>
+      <w:r>
+        <w:rPr>
+          <w:rFonts w:ascii="Garamond" w:hAnsi="Garamond" w:cs="Gill Sans"/>
+          <w:sz w:val="23"/>
+          <w:szCs w:val="23"/>
+          <w:lang w:eastAsia="zh-TW"/>
+        </w:rPr>
+        <w:t>expand</w:t>
+      </w:r>
+      <w:r>
+        <w:rPr>
+          <w:rFonts w:ascii="Garamond" w:hAnsi="Garamond" w:cs="Gill Sans"/>
+          <w:sz w:val="23"/>
+          <w:szCs w:val="23"/>
+          <w:lang w:eastAsia="zh-TW"/>
+        </w:rPr>
+        <w:t xml:space="preserve"> EMADE.</w:t>
       </w:r>
     </w:p>
     <w:p>
@@ -2808,20 +2888,35 @@
           <w:rFonts w:ascii="Garamond" w:hAnsi="Garamond" w:cs="Gill Sans"/>
           <w:sz w:val="23"/>
           <w:szCs w:val="23"/>
-        </w:rPr>
-        <w:t>Evaluation based on performance on Crowdsourced Mapping Data Set</w:t>
-      </w:r>
-      <w:r>
-        <w:rPr>
-          <w:rFonts w:ascii="Garamond" w:hAnsi="Garamond" w:cs="Gill Sans"/>
-          <w:sz w:val="23"/>
-          <w:szCs w:val="23"/>
-        </w:rPr>
-        <w:t>.</w:t>
-      </w:r>
-    </w:p>
-    <w:p>
-      <w:pPr>
+          <w:lang w:eastAsia="zh-TW"/>
+        </w:rPr>
+        <w:t>Add</w:t>
+      </w:r>
+      <w:r>
+        <w:rPr>
+          <w:rFonts w:ascii="Garamond" w:hAnsi="Garamond" w:cs="Gill Sans"/>
+          <w:sz w:val="23"/>
+          <w:szCs w:val="23"/>
+          <w:lang w:eastAsia="zh-TW"/>
+        </w:rPr>
+        <w:t>ed</w:t>
+      </w:r>
+      <w:r>
+        <w:rPr>
+          <w:rFonts w:ascii="Garamond" w:hAnsi="Garamond" w:cs="Gill Sans"/>
+          <w:sz w:val="23"/>
+          <w:szCs w:val="23"/>
+          <w:lang w:eastAsia="zh-TW"/>
+        </w:rPr>
+        <w:t xml:space="preserve"> stemming and lemmatization primitives.</w:t>
+      </w:r>
+    </w:p>
+    <w:p>
+      <w:pPr>
+        <w:numPr>
+          <w:ilvl w:val="1"/>
+          <w:numId w:val="2"/>
+        </w:numPr>
         <w:tabs>
           <w:tab w:val="right" w:pos="9900"/>
           <w:tab w:val="right" w:pos="11880"/>
@@ -2835,6 +2930,60 @@
           <w:szCs w:val="23"/>
         </w:rPr>
       </w:pPr>
+      <w:r>
+        <w:rPr>
+          <w:rFonts w:ascii="Garamond" w:hAnsi="Garamond" w:cs="Gill Sans"/>
+          <w:sz w:val="23"/>
+          <w:szCs w:val="23"/>
+          <w:lang w:eastAsia="zh-TW"/>
+        </w:rPr>
+        <w:t>Implement</w:t>
+      </w:r>
+      <w:r>
+        <w:rPr>
+          <w:rFonts w:ascii="Garamond" w:hAnsi="Garamond" w:cs="Gill Sans"/>
+          <w:sz w:val="23"/>
+          <w:szCs w:val="23"/>
+          <w:lang w:eastAsia="zh-TW"/>
+        </w:rPr>
+        <w:t>ed</w:t>
+      </w:r>
+      <w:r>
+        <w:rPr>
+          <w:rFonts w:ascii="Garamond" w:hAnsi="Garamond" w:cs="Gill Sans"/>
+          <w:sz w:val="23"/>
+          <w:szCs w:val="23"/>
+          <w:lang w:eastAsia="zh-TW"/>
+        </w:rPr>
+        <w:t xml:space="preserve"> architecture for multilabel classification</w:t>
+      </w:r>
+      <w:r>
+        <w:rPr>
+          <w:rFonts w:ascii="Garamond" w:hAnsi="Garamond" w:cs="Gill Sans"/>
+          <w:sz w:val="23"/>
+          <w:szCs w:val="23"/>
+          <w:lang w:eastAsia="zh-TW"/>
+        </w:rPr>
+        <w:t xml:space="preserve"> with </w:t>
+      </w:r>
+      <w:r>
+        <w:rPr>
+          <w:rFonts w:ascii="Garamond" w:hAnsi="Garamond" w:cs="Gill Sans"/>
+          <w:sz w:val="23"/>
+          <w:szCs w:val="23"/>
+          <w:lang w:eastAsia="zh-TW"/>
+        </w:rPr>
+        <w:t>neural network</w:t>
+      </w:r>
+      <w:r>
+        <w:rPr>
+          <w:rFonts w:ascii="Garamond" w:hAnsi="Garamond" w:cs="Gill Sans"/>
+          <w:sz w:val="23"/>
+          <w:szCs w:val="23"/>
+          <w:lang w:eastAsia="zh-TW"/>
+        </w:rPr>
+        <w:t>s.</w:t>
+      </w:r>
     </w:p>
     <w:p>
       <w:pPr>
@@ -2859,12 +3008,89 @@
         <w:rPr>
           <w:rFonts w:ascii="Garamond" w:hAnsi="Garamond" w:cs="Gill Sans"/>
           <w:b/>
-          <w:color w:val="000000"/>
-          <w:sz w:val="23"/>
-          <w:szCs w:val="23"/>
-        </w:rPr>
-        <w:lastRenderedPageBreak/>
-        <w:t xml:space="preserve">[Summer 2019] Sudoku: </w:t>
+          <w:bCs/>
+          <w:sz w:val="23"/>
+          <w:szCs w:val="23"/>
+          <w:lang w:eastAsia="zh-TW"/>
+        </w:rPr>
+        <w:t>[</w:t>
+      </w:r>
+      <w:r>
+        <w:rPr>
+          <w:rFonts w:ascii="Garamond" w:hAnsi="Garamond" w:cs="Gill Sans"/>
+          <w:b/>
+          <w:bCs/>
+          <w:sz w:val="23"/>
+          <w:szCs w:val="23"/>
+          <w:lang w:eastAsia="zh-TW"/>
+        </w:rPr>
+        <w:t xml:space="preserve">Spring </w:t>
+      </w:r>
+      <w:r>
+        <w:rPr>
+          <w:rFonts w:ascii="Garamond" w:hAnsi="Garamond" w:cs="Gill Sans"/>
+          <w:b/>
+          <w:sz w:val="23"/>
+          <w:szCs w:val="23"/>
+          <w:lang w:eastAsia="zh-TW"/>
+        </w:rPr>
+        <w:t>20</w:t>
+      </w:r>
+      <w:r>
+        <w:rPr>
+          <w:rFonts w:ascii="Garamond" w:hAnsi="Garamond" w:cs="Gill Sans"/>
+          <w:b/>
+          <w:sz w:val="23"/>
+          <w:szCs w:val="23"/>
+          <w:lang w:eastAsia="zh-TW"/>
+        </w:rPr>
+        <w:t>20</w:t>
+      </w:r>
+      <w:r>
+        <w:rPr>
+          <w:rFonts w:ascii="Garamond" w:hAnsi="Garamond" w:cs="Gill Sans"/>
+          <w:b/>
+          <w:sz w:val="23"/>
+          <w:szCs w:val="23"/>
+          <w:lang w:eastAsia="zh-TW"/>
+        </w:rPr>
+        <w:t>]</w:t>
+      </w:r>
+      <w:r>
+        <w:rPr>
+          <w:rFonts w:ascii="Garamond" w:hAnsi="Garamond" w:cs="Gill Sans"/>
+          <w:b/>
+          <w:sz w:val="23"/>
+          <w:szCs w:val="23"/>
+        </w:rPr>
+        <w:t xml:space="preserve"> Deep Learning</w:t>
+      </w:r>
+      <w:r>
+        <w:rPr>
+          <w:rFonts w:ascii="Garamond" w:hAnsi="Garamond" w:cs="Gill Sans"/>
+          <w:b/>
+          <w:sz w:val="23"/>
+          <w:szCs w:val="23"/>
+        </w:rPr>
+        <w:t xml:space="preserve"> Final Pro</w:t>
+      </w:r>
+      <w:r>
+        <w:rPr>
+          <w:rFonts w:ascii="Garamond" w:hAnsi="Garamond" w:cs="Gill Sans"/>
+          <w:b/>
+          <w:sz w:val="23"/>
+          <w:szCs w:val="23"/>
+        </w:rPr>
+        <w:t>ject</w:t>
+      </w:r>
+      <w:r>
+        <w:rPr>
+          <w:rFonts w:ascii="Garamond" w:hAnsi="Garamond" w:cs="Gill Sans"/>
+          <w:b/>
+          <w:sz w:val="23"/>
+          <w:szCs w:val="23"/>
+        </w:rPr>
+        <w:t xml:space="preserve">: </w:t>
       </w:r>
     </w:p>
     <w:p>
@@ -2884,37 +3110,115 @@
           <w:rFonts w:ascii="Garamond" w:hAnsi="Garamond" w:cs="Gill Sans"/>
           <w:sz w:val="23"/>
           <w:szCs w:val="23"/>
-          <w:lang w:eastAsia="zh-TW"/>
-        </w:rPr>
-      </w:pPr>
-      <w:r>
-        <w:rPr>
-          <w:rFonts w:ascii="Garamond" w:hAnsi="Garamond" w:cs="Gill Sans"/>
-          <w:sz w:val="23"/>
-          <w:szCs w:val="23"/>
-          <w:lang w:eastAsia="zh-TW"/>
-        </w:rPr>
-        <w:t xml:space="preserve">Web based Sudoku game written with </w:t>
-      </w:r>
-      <w:proofErr w:type="spellStart"/>
-      <w:r>
-        <w:rPr>
-          <w:rFonts w:ascii="Garamond" w:hAnsi="Garamond" w:cs="Gill Sans"/>
-          <w:sz w:val="23"/>
-          <w:szCs w:val="23"/>
-          <w:lang w:eastAsia="zh-TW"/>
-        </w:rPr>
-        <w:t>Javascript</w:t>
-      </w:r>
-      <w:proofErr w:type="spellEnd"/>
-      <w:r>
-        <w:rPr>
-          <w:rFonts w:ascii="Garamond" w:hAnsi="Garamond" w:cs="Gill Sans"/>
-          <w:sz w:val="23"/>
-          <w:szCs w:val="23"/>
-          <w:lang w:eastAsia="zh-TW"/>
-        </w:rPr>
-        <w:t>.</w:t>
+        </w:rPr>
+      </w:pPr>
+      <w:r>
+        <w:rPr>
+          <w:rFonts w:ascii="Garamond" w:hAnsi="Garamond" w:cs="Gill Sans"/>
+          <w:sz w:val="23"/>
+          <w:szCs w:val="23"/>
+        </w:rPr>
+        <w:t>Compare</w:t>
+      </w:r>
+      <w:r>
+        <w:rPr>
+          <w:rFonts w:ascii="Garamond" w:hAnsi="Garamond" w:cs="Gill Sans"/>
+          <w:sz w:val="23"/>
+          <w:szCs w:val="23"/>
+        </w:rPr>
+        <w:t>d</w:t>
+      </w:r>
+      <w:r>
+        <w:rPr>
+          <w:rFonts w:ascii="Garamond" w:hAnsi="Garamond" w:cs="Gill Sans"/>
+          <w:sz w:val="23"/>
+          <w:szCs w:val="23"/>
+        </w:rPr>
+        <w:t xml:space="preserve"> various methods for link prediction</w:t>
+      </w:r>
+      <w:r>
+        <w:rPr>
+          <w:rFonts w:ascii="Garamond" w:hAnsi="Garamond" w:cs="Gill Sans"/>
+          <w:sz w:val="23"/>
+          <w:szCs w:val="23"/>
+        </w:rPr>
+        <w:t xml:space="preserve"> on You</w:t>
+      </w:r>
+      <w:r>
+        <w:rPr>
+          <w:rFonts w:ascii="Garamond" w:hAnsi="Garamond" w:cs="Gill Sans"/>
+          <w:sz w:val="23"/>
+          <w:szCs w:val="23"/>
+        </w:rPr>
+        <w:t>T</w:t>
+      </w:r>
+      <w:r>
+        <w:rPr>
+          <w:rFonts w:ascii="Garamond" w:hAnsi="Garamond" w:cs="Gill Sans"/>
+          <w:sz w:val="23"/>
+          <w:szCs w:val="23"/>
+        </w:rPr>
+        <w:t>ube dataset.</w:t>
+      </w:r>
+    </w:p>
+    <w:p>
+      <w:pPr>
+        <w:numPr>
+          <w:ilvl w:val="1"/>
+          <w:numId w:val="2"/>
+        </w:numPr>
+        <w:tabs>
+          <w:tab w:val="right" w:pos="9900"/>
+          <w:tab w:val="right" w:pos="11880"/>
+        </w:tabs>
+        <w:spacing w:before="120"/>
+        <w:ind w:left="990" w:right="14"/>
+        <w:contextualSpacing/>
+        <w:rPr>
+          <w:rFonts w:ascii="Garamond" w:hAnsi="Garamond" w:cs="Gill Sans"/>
+          <w:sz w:val="23"/>
+          <w:szCs w:val="23"/>
+        </w:rPr>
+      </w:pPr>
+      <w:r>
+        <w:rPr>
+          <w:rFonts w:ascii="Garamond" w:hAnsi="Garamond" w:cs="Gill Sans"/>
+          <w:sz w:val="23"/>
+          <w:szCs w:val="23"/>
+        </w:rPr>
+        <w:t>Add</w:t>
+      </w:r>
+      <w:r>
+        <w:rPr>
+          <w:rFonts w:ascii="Garamond" w:hAnsi="Garamond" w:cs="Gill Sans"/>
+          <w:sz w:val="23"/>
+          <w:szCs w:val="23"/>
+        </w:rPr>
+        <w:t>ed</w:t>
+      </w:r>
+      <w:r>
+        <w:rPr>
+          <w:rFonts w:ascii="Garamond" w:hAnsi="Garamond" w:cs="Gill Sans"/>
+          <w:sz w:val="23"/>
+          <w:szCs w:val="23"/>
+        </w:rPr>
+        <w:t xml:space="preserve"> spectral embedding to SEAL framework, </w:t>
+      </w:r>
+      <w:r>
+        <w:rPr>
+          <w:rFonts w:ascii="Garamond" w:hAnsi="Garamond" w:cs="Gill Sans"/>
+          <w:sz w:val="23"/>
+          <w:szCs w:val="23"/>
+        </w:rPr>
+        <w:t xml:space="preserve">which uses </w:t>
+      </w:r>
+      <w:r>
+        <w:rPr>
+          <w:rFonts w:ascii="Garamond" w:hAnsi="Garamond" w:cs="Gill Sans"/>
+          <w:sz w:val="23"/>
+          <w:szCs w:val="23"/>
+        </w:rPr>
+        <w:t>Graph Neural Networks.</w:t>
       </w:r>
     </w:p>
     <w:p>
@@ -2940,9 +3244,10 @@
         <w:rPr>
           <w:rFonts w:ascii="Garamond" w:hAnsi="Garamond" w:cs="Gill Sans"/>
           <w:b/>
-          <w:color w:val="000000"/>
-          <w:sz w:val="23"/>
-          <w:szCs w:val="23"/>
+          <w:bCs/>
+          <w:sz w:val="23"/>
+          <w:szCs w:val="23"/>
+          <w:lang w:eastAsia="zh-TW"/>
         </w:rPr>
         <w:t>[</w:t>
       </w:r>
@@ -2950,47 +3255,55 @@
         <w:rPr>
           <w:rFonts w:ascii="Garamond" w:hAnsi="Garamond" w:cs="Gill Sans"/>
           <w:b/>
-          <w:color w:val="000000"/>
-          <w:sz w:val="23"/>
-          <w:szCs w:val="23"/>
-        </w:rPr>
-        <w:t xml:space="preserve">Spring </w:t>
-      </w:r>
-      <w:r>
-        <w:rPr>
-          <w:rFonts w:ascii="Garamond" w:hAnsi="Garamond" w:cs="Gill Sans"/>
-          <w:b/>
-          <w:color w:val="000000"/>
-          <w:sz w:val="23"/>
-          <w:szCs w:val="23"/>
-        </w:rPr>
-        <w:t xml:space="preserve">2019] </w:t>
-      </w:r>
-      <w:r>
-        <w:rPr>
-          <w:rFonts w:ascii="Garamond" w:hAnsi="Garamond" w:cs="Gill Sans"/>
-          <w:b/>
-          <w:color w:val="000000"/>
-          <w:sz w:val="23"/>
-          <w:szCs w:val="23"/>
-        </w:rPr>
-        <w:t>2048</w:t>
-      </w:r>
-      <w:r>
-        <w:rPr>
-          <w:rFonts w:ascii="Garamond" w:hAnsi="Garamond" w:cs="Gill Sans"/>
-          <w:b/>
-          <w:color w:val="000000"/>
-          <w:sz w:val="23"/>
-          <w:szCs w:val="23"/>
-        </w:rPr>
-        <w:t xml:space="preserve"> Game</w:t>
-      </w:r>
-      <w:r>
-        <w:rPr>
-          <w:rFonts w:ascii="Garamond" w:hAnsi="Garamond" w:cs="Gill Sans"/>
-          <w:b/>
-          <w:color w:val="000000"/>
+          <w:bCs/>
+          <w:sz w:val="23"/>
+          <w:szCs w:val="23"/>
+          <w:lang w:eastAsia="zh-TW"/>
+        </w:rPr>
+        <w:t xml:space="preserve">Fall </w:t>
+      </w:r>
+      <w:r>
+        <w:rPr>
+          <w:rFonts w:ascii="Garamond" w:hAnsi="Garamond" w:cs="Gill Sans"/>
+          <w:b/>
+          <w:sz w:val="23"/>
+          <w:szCs w:val="23"/>
+          <w:lang w:eastAsia="zh-TW"/>
+        </w:rPr>
+        <w:t>2019</w:t>
+      </w:r>
+      <w:r>
+        <w:rPr>
+          <w:rFonts w:ascii="Garamond" w:hAnsi="Garamond" w:cs="Gill Sans"/>
+          <w:b/>
+          <w:sz w:val="23"/>
+          <w:szCs w:val="23"/>
+          <w:lang w:eastAsia="zh-TW"/>
+        </w:rPr>
+        <w:t>]</w:t>
+      </w:r>
+      <w:r>
+        <w:rPr>
+          <w:rFonts w:ascii="Garamond" w:hAnsi="Garamond" w:cs="Gill Sans"/>
+          <w:b/>
+          <w:sz w:val="23"/>
+          <w:szCs w:val="23"/>
+        </w:rPr>
+        <w:t xml:space="preserve"> Machine Learning</w:t>
+      </w:r>
+      <w:r>
+        <w:rPr>
+          <w:rFonts w:ascii="Garamond" w:hAnsi="Garamond" w:cs="Gill Sans"/>
+          <w:b/>
+          <w:sz w:val="23"/>
+          <w:szCs w:val="23"/>
+        </w:rPr>
+        <w:t xml:space="preserve"> Final Project</w:t>
+      </w:r>
+      <w:r>
+        <w:rPr>
+          <w:rFonts w:ascii="Garamond" w:hAnsi="Garamond" w:cs="Gill Sans"/>
+          <w:b/>
           <w:sz w:val="23"/>
           <w:szCs w:val="23"/>
         </w:rPr>
@@ -3014,98 +3327,79 @@
           <w:rFonts w:ascii="Garamond" w:hAnsi="Garamond" w:cs="Gill Sans"/>
           <w:sz w:val="23"/>
           <w:szCs w:val="23"/>
-          <w:lang w:eastAsia="zh-TW"/>
-        </w:rPr>
-      </w:pPr>
-      <w:r>
-        <w:rPr>
-          <w:rFonts w:ascii="Garamond" w:hAnsi="Garamond" w:cs="Gill Sans"/>
-          <w:sz w:val="23"/>
-          <w:szCs w:val="23"/>
-          <w:lang w:eastAsia="zh-TW"/>
-        </w:rPr>
-        <w:t>A</w:t>
-      </w:r>
-      <w:r>
-        <w:rPr>
-          <w:rFonts w:ascii="Garamond" w:hAnsi="Garamond" w:cs="Gill Sans"/>
-          <w:sz w:val="23"/>
-          <w:szCs w:val="23"/>
-          <w:lang w:eastAsia="zh-TW"/>
-        </w:rPr>
-        <w:t xml:space="preserve"> recreation of the</w:t>
-      </w:r>
-      <w:r>
-        <w:rPr>
-          <w:rFonts w:ascii="Garamond" w:hAnsi="Garamond" w:cs="Gill Sans"/>
-          <w:sz w:val="23"/>
-          <w:szCs w:val="23"/>
-          <w:lang w:eastAsia="zh-TW"/>
-        </w:rPr>
-        <w:t xml:space="preserve"> </w:t>
-      </w:r>
-      <w:r>
-        <w:rPr>
-          <w:rFonts w:ascii="Garamond" w:hAnsi="Garamond" w:cs="Gill Sans"/>
-          <w:sz w:val="23"/>
-          <w:szCs w:val="23"/>
-          <w:lang w:eastAsia="zh-TW"/>
-        </w:rPr>
-        <w:t xml:space="preserve">single player </w:t>
-      </w:r>
-      <w:r>
-        <w:rPr>
-          <w:rFonts w:ascii="Garamond" w:hAnsi="Garamond" w:cs="Gill Sans"/>
-          <w:sz w:val="23"/>
-          <w:szCs w:val="23"/>
-          <w:lang w:eastAsia="zh-TW"/>
-        </w:rPr>
-        <w:t>puzzle game</w:t>
-      </w:r>
-      <w:r>
-        <w:rPr>
-          <w:rFonts w:ascii="Garamond" w:hAnsi="Garamond" w:cs="Gill Sans"/>
-          <w:sz w:val="23"/>
-          <w:szCs w:val="23"/>
-          <w:lang w:eastAsia="zh-TW"/>
-        </w:rPr>
-        <w:t xml:space="preserve">. Designed using </w:t>
-      </w:r>
-      <w:r>
-        <w:rPr>
-          <w:rFonts w:ascii="Garamond" w:hAnsi="Garamond" w:cs="Gill Sans"/>
-          <w:sz w:val="23"/>
-          <w:szCs w:val="23"/>
-          <w:lang w:eastAsia="zh-TW"/>
-        </w:rPr>
-        <w:t xml:space="preserve">the </w:t>
-      </w:r>
-      <w:r>
-        <w:rPr>
-          <w:rFonts w:ascii="Garamond" w:hAnsi="Garamond" w:cs="Gill Sans"/>
-          <w:sz w:val="23"/>
-          <w:szCs w:val="23"/>
-          <w:lang w:eastAsia="zh-TW"/>
-        </w:rPr>
-        <w:t>C language for Game Boy Advance as part of th</w:t>
-      </w:r>
-      <w:r>
-        <w:rPr>
-          <w:rFonts w:ascii="Garamond" w:hAnsi="Garamond" w:cs="Gill Sans"/>
-          <w:sz w:val="23"/>
-          <w:szCs w:val="23"/>
-          <w:lang w:eastAsia="zh-TW"/>
-        </w:rPr>
-        <w:t>e Computer Organization &amp; Programming</w:t>
-      </w:r>
-      <w:r>
-        <w:rPr>
-          <w:rFonts w:ascii="Garamond" w:hAnsi="Garamond" w:cs="Gill Sans"/>
-          <w:sz w:val="23"/>
-          <w:szCs w:val="23"/>
-          <w:lang w:eastAsia="zh-TW"/>
-        </w:rPr>
-        <w:t xml:space="preserve"> course.</w:t>
+        </w:rPr>
+      </w:pPr>
+      <w:r>
+        <w:rPr>
+          <w:rFonts w:ascii="Garamond" w:hAnsi="Garamond" w:cs="Gill Sans"/>
+          <w:sz w:val="23"/>
+          <w:szCs w:val="23"/>
+          <w:lang w:eastAsia="zh-TW"/>
+        </w:rPr>
+        <w:t>Compar</w:t>
+      </w:r>
+      <w:r>
+        <w:rPr>
+          <w:rFonts w:ascii="Garamond" w:hAnsi="Garamond" w:cs="Gill Sans"/>
+          <w:sz w:val="23"/>
+          <w:szCs w:val="23"/>
+          <w:lang w:eastAsia="zh-TW"/>
+        </w:rPr>
+        <w:t>e</w:t>
+      </w:r>
+      <w:r>
+        <w:rPr>
+          <w:rFonts w:ascii="Garamond" w:hAnsi="Garamond" w:cs="Gill Sans"/>
+          <w:sz w:val="23"/>
+          <w:szCs w:val="23"/>
+          <w:lang w:eastAsia="zh-TW"/>
+        </w:rPr>
+        <w:t>d</w:t>
+      </w:r>
+      <w:r>
+        <w:rPr>
+          <w:rFonts w:ascii="Garamond" w:hAnsi="Garamond" w:cs="Gill Sans"/>
+          <w:sz w:val="23"/>
+          <w:szCs w:val="23"/>
+          <w:lang w:eastAsia="zh-TW"/>
+        </w:rPr>
+        <w:t xml:space="preserve"> classification techniques, including regression, random forests, and neural networks.</w:t>
+      </w:r>
+    </w:p>
+    <w:p>
+      <w:pPr>
+        <w:numPr>
+          <w:ilvl w:val="1"/>
+          <w:numId w:val="2"/>
+        </w:numPr>
+        <w:tabs>
+          <w:tab w:val="right" w:pos="9900"/>
+          <w:tab w:val="right" w:pos="11880"/>
+        </w:tabs>
+        <w:spacing w:before="120"/>
+        <w:ind w:left="990" w:right="14"/>
+        <w:contextualSpacing/>
+        <w:rPr>
+          <w:rFonts w:ascii="Garamond" w:hAnsi="Garamond" w:cs="Gill Sans"/>
+          <w:sz w:val="23"/>
+          <w:szCs w:val="23"/>
+        </w:rPr>
+      </w:pPr>
+      <w:r>
+        <w:rPr>
+          <w:rFonts w:ascii="Garamond" w:hAnsi="Garamond" w:cs="Gill Sans"/>
+          <w:sz w:val="23"/>
+          <w:szCs w:val="23"/>
+        </w:rPr>
+        <w:t>Evaluation based on performance on Crowdsourced Mapping Data Set</w:t>
+      </w:r>
+      <w:r>
+        <w:rPr>
+          <w:rFonts w:ascii="Garamond" w:hAnsi="Garamond" w:cs="Gill Sans"/>
+          <w:sz w:val="23"/>
+          <w:szCs w:val="23"/>
+        </w:rPr>
+        <w:t>.</w:t>
       </w:r>
     </w:p>
     <w:p>
@@ -3135,67 +3429,7 @@
           <w:sz w:val="23"/>
           <w:szCs w:val="23"/>
         </w:rPr>
-        <w:t>[</w:t>
-      </w:r>
-      <w:r>
-        <w:rPr>
-          <w:rFonts w:ascii="Garamond" w:hAnsi="Garamond" w:cs="Gill Sans"/>
-          <w:b/>
-          <w:color w:val="000000"/>
-          <w:sz w:val="23"/>
-          <w:szCs w:val="23"/>
-        </w:rPr>
-        <w:t xml:space="preserve">Spring </w:t>
-      </w:r>
-      <w:r>
-        <w:rPr>
-          <w:rFonts w:ascii="Garamond" w:hAnsi="Garamond" w:cs="Gill Sans"/>
-          <w:b/>
-          <w:color w:val="000000"/>
-          <w:sz w:val="23"/>
-          <w:szCs w:val="23"/>
-        </w:rPr>
-        <w:t xml:space="preserve">2019] </w:t>
-      </w:r>
-      <w:r>
-        <w:rPr>
-          <w:rFonts w:ascii="Garamond" w:hAnsi="Garamond" w:cs="Gill Sans"/>
-          <w:b/>
-          <w:color w:val="000000"/>
-          <w:sz w:val="23"/>
-          <w:szCs w:val="23"/>
-        </w:rPr>
-        <w:t>Risk</w:t>
-      </w:r>
-      <w:r>
-        <w:rPr>
-          <w:rFonts w:ascii="Garamond" w:hAnsi="Garamond" w:cs="Gill Sans"/>
-          <w:b/>
-          <w:color w:val="000000"/>
-          <w:sz w:val="23"/>
-          <w:szCs w:val="23"/>
-        </w:rPr>
-        <w:t xml:space="preserve"> Game</w:t>
-      </w:r>
-      <w:r>
-        <w:rPr>
-          <w:rFonts w:ascii="Garamond" w:hAnsi="Garamond" w:cs="Gill Sans"/>
-          <w:b/>
-          <w:color w:val="000000"/>
-          <w:sz w:val="23"/>
-          <w:szCs w:val="23"/>
-        </w:rPr>
-        <w:t>:</w:t>
-      </w:r>
-      <w:r>
-        <w:rPr>
-          <w:rFonts w:ascii="Garamond" w:hAnsi="Garamond" w:cs="Gill Sans"/>
-          <w:b/>
-          <w:color w:val="000000"/>
-          <w:sz w:val="23"/>
-          <w:szCs w:val="23"/>
-        </w:rPr>
-        <w:t xml:space="preserve"> </w:t>
+        <w:t xml:space="preserve">[Summer 2019] Sudoku: </w:t>
       </w:r>
     </w:p>
     <w:p>
@@ -3225,6 +3459,168 @@
           <w:szCs w:val="23"/>
           <w:lang w:eastAsia="zh-TW"/>
         </w:rPr>
+        <w:t xml:space="preserve">Web based Sudoku game written with </w:t>
+      </w:r>
+      <w:proofErr w:type="spellStart"/>
+      <w:r>
+        <w:rPr>
+          <w:rFonts w:ascii="Garamond" w:hAnsi="Garamond" w:cs="Gill Sans"/>
+          <w:sz w:val="23"/>
+          <w:szCs w:val="23"/>
+          <w:lang w:eastAsia="zh-TW"/>
+        </w:rPr>
+        <w:t>Javascript</w:t>
+      </w:r>
+      <w:proofErr w:type="spellEnd"/>
+      <w:r>
+        <w:rPr>
+          <w:rFonts w:ascii="Garamond" w:hAnsi="Garamond" w:cs="Gill Sans"/>
+          <w:sz w:val="23"/>
+          <w:szCs w:val="23"/>
+          <w:lang w:eastAsia="zh-TW"/>
+        </w:rPr>
+        <w:t>.</w:t>
+      </w:r>
+    </w:p>
+    <w:p>
+      <w:pPr>
+        <w:numPr>
+          <w:ilvl w:val="0"/>
+          <w:numId w:val="2"/>
+        </w:numPr>
+        <w:tabs>
+          <w:tab w:val="right" w:pos="9900"/>
+          <w:tab w:val="right" w:pos="11880"/>
+        </w:tabs>
+        <w:spacing w:before="120"/>
+        <w:ind w:left="270" w:right="14" w:hanging="270"/>
+        <w:contextualSpacing/>
+        <w:rPr>
+          <w:rFonts w:ascii="Garamond" w:hAnsi="Garamond" w:cs="Gill Sans"/>
+          <w:sz w:val="23"/>
+          <w:szCs w:val="23"/>
+        </w:rPr>
+      </w:pPr>
+      <w:r>
+        <w:rPr>
+          <w:rFonts w:ascii="Garamond" w:hAnsi="Garamond" w:cs="Gill Sans"/>
+          <w:b/>
+          <w:color w:val="000000"/>
+          <w:sz w:val="23"/>
+          <w:szCs w:val="23"/>
+        </w:rPr>
+        <w:t>[</w:t>
+      </w:r>
+      <w:r>
+        <w:rPr>
+          <w:rFonts w:ascii="Garamond" w:hAnsi="Garamond" w:cs="Gill Sans"/>
+          <w:b/>
+          <w:color w:val="000000"/>
+          <w:sz w:val="23"/>
+          <w:szCs w:val="23"/>
+        </w:rPr>
+        <w:t xml:space="preserve">Spring </w:t>
+      </w:r>
+      <w:r>
+        <w:rPr>
+          <w:rFonts w:ascii="Garamond" w:hAnsi="Garamond" w:cs="Gill Sans"/>
+          <w:b/>
+          <w:color w:val="000000"/>
+          <w:sz w:val="23"/>
+          <w:szCs w:val="23"/>
+        </w:rPr>
+        <w:t xml:space="preserve">2019] </w:t>
+      </w:r>
+      <w:r>
+        <w:rPr>
+          <w:rFonts w:ascii="Garamond" w:hAnsi="Garamond" w:cs="Gill Sans"/>
+          <w:b/>
+          <w:bCs/>
+          <w:sz w:val="23"/>
+          <w:szCs w:val="23"/>
+          <w:lang w:eastAsia="zh-TW"/>
+        </w:rPr>
+        <w:t>Computer Organization &amp; Programming</w:t>
+      </w:r>
+      <w:r>
+        <w:rPr>
+          <w:rFonts w:ascii="Garamond" w:hAnsi="Garamond" w:cs="Gill Sans"/>
+          <w:b/>
+          <w:bCs/>
+          <w:color w:val="000000"/>
+          <w:sz w:val="23"/>
+          <w:szCs w:val="23"/>
+        </w:rPr>
+        <w:t xml:space="preserve"> Project,</w:t>
+      </w:r>
+      <w:r>
+        <w:rPr>
+          <w:rFonts w:ascii="Garamond" w:hAnsi="Garamond" w:cs="Gill Sans"/>
+          <w:b/>
+          <w:color w:val="000000"/>
+          <w:sz w:val="23"/>
+          <w:szCs w:val="23"/>
+        </w:rPr>
+        <w:t xml:space="preserve"> </w:t>
+      </w:r>
+      <w:r>
+        <w:rPr>
+          <w:rFonts w:ascii="Garamond" w:hAnsi="Garamond" w:cs="Gill Sans"/>
+          <w:b/>
+          <w:color w:val="000000"/>
+          <w:sz w:val="23"/>
+          <w:szCs w:val="23"/>
+        </w:rPr>
+        <w:t>2048</w:t>
+      </w:r>
+      <w:r>
+        <w:rPr>
+          <w:rFonts w:ascii="Garamond" w:hAnsi="Garamond" w:cs="Gill Sans"/>
+          <w:b/>
+          <w:color w:val="000000"/>
+          <w:sz w:val="23"/>
+          <w:szCs w:val="23"/>
+        </w:rPr>
+        <w:t xml:space="preserve"> Game</w:t>
+      </w:r>
+      <w:r>
+        <w:rPr>
+          <w:rFonts w:ascii="Garamond" w:hAnsi="Garamond" w:cs="Gill Sans"/>
+          <w:b/>
+          <w:color w:val="000000"/>
+          <w:sz w:val="23"/>
+          <w:szCs w:val="23"/>
+        </w:rPr>
+        <w:t xml:space="preserve">: </w:t>
+      </w:r>
+    </w:p>
+    <w:p>
+      <w:pPr>
+        <w:numPr>
+          <w:ilvl w:val="1"/>
+          <w:numId w:val="2"/>
+        </w:numPr>
+        <w:tabs>
+          <w:tab w:val="right" w:pos="9900"/>
+          <w:tab w:val="right" w:pos="11880"/>
+        </w:tabs>
+        <w:spacing w:before="120"/>
+        <w:ind w:left="990" w:right="14"/>
+        <w:contextualSpacing/>
+        <w:rPr>
+          <w:rFonts w:ascii="Garamond" w:hAnsi="Garamond" w:cs="Gill Sans"/>
+          <w:sz w:val="23"/>
+          <w:szCs w:val="23"/>
+          <w:lang w:eastAsia="zh-TW"/>
+        </w:rPr>
+      </w:pPr>
+      <w:r>
+        <w:rPr>
+          <w:rFonts w:ascii="Garamond" w:hAnsi="Garamond" w:cs="Gill Sans"/>
+          <w:sz w:val="23"/>
+          <w:szCs w:val="23"/>
+          <w:lang w:eastAsia="zh-TW"/>
+        </w:rPr>
         <w:t>A</w:t>
       </w:r>
       <w:r>
@@ -3234,6 +3630,229 @@
           <w:szCs w:val="23"/>
           <w:lang w:eastAsia="zh-TW"/>
         </w:rPr>
+        <w:t xml:space="preserve"> recreation of the</w:t>
+      </w:r>
+      <w:r>
+        <w:rPr>
+          <w:rFonts w:ascii="Garamond" w:hAnsi="Garamond" w:cs="Gill Sans"/>
+          <w:sz w:val="23"/>
+          <w:szCs w:val="23"/>
+          <w:lang w:eastAsia="zh-TW"/>
+        </w:rPr>
+        <w:t xml:space="preserve"> </w:t>
+      </w:r>
+      <w:r>
+        <w:rPr>
+          <w:rFonts w:ascii="Garamond" w:hAnsi="Garamond" w:cs="Gill Sans"/>
+          <w:sz w:val="23"/>
+          <w:szCs w:val="23"/>
+          <w:lang w:eastAsia="zh-TW"/>
+        </w:rPr>
+        <w:t xml:space="preserve">single player </w:t>
+      </w:r>
+      <w:r>
+        <w:rPr>
+          <w:rFonts w:ascii="Garamond" w:hAnsi="Garamond" w:cs="Gill Sans"/>
+          <w:sz w:val="23"/>
+          <w:szCs w:val="23"/>
+          <w:lang w:eastAsia="zh-TW"/>
+        </w:rPr>
+        <w:t>puzzle game</w:t>
+      </w:r>
+      <w:r>
+        <w:rPr>
+          <w:rFonts w:ascii="Garamond" w:hAnsi="Garamond" w:cs="Gill Sans"/>
+          <w:sz w:val="23"/>
+          <w:szCs w:val="23"/>
+          <w:lang w:eastAsia="zh-TW"/>
+        </w:rPr>
+        <w:t xml:space="preserve">. Designed using </w:t>
+      </w:r>
+      <w:r>
+        <w:rPr>
+          <w:rFonts w:ascii="Garamond" w:hAnsi="Garamond" w:cs="Gill Sans"/>
+          <w:sz w:val="23"/>
+          <w:szCs w:val="23"/>
+          <w:lang w:eastAsia="zh-TW"/>
+        </w:rPr>
+        <w:t xml:space="preserve">the </w:t>
+      </w:r>
+      <w:r>
+        <w:rPr>
+          <w:rFonts w:ascii="Garamond" w:hAnsi="Garamond" w:cs="Gill Sans"/>
+          <w:sz w:val="23"/>
+          <w:szCs w:val="23"/>
+          <w:lang w:eastAsia="zh-TW"/>
+        </w:rPr>
+        <w:t>C language for Game Boy Advance</w:t>
+      </w:r>
+      <w:r>
+        <w:rPr>
+          <w:rFonts w:ascii="Garamond" w:hAnsi="Garamond" w:cs="Gill Sans"/>
+          <w:sz w:val="23"/>
+          <w:szCs w:val="23"/>
+          <w:lang w:eastAsia="zh-TW"/>
+        </w:rPr>
+        <w:t>.</w:t>
+      </w:r>
+    </w:p>
+    <w:p>
+      <w:pPr>
+        <w:numPr>
+          <w:ilvl w:val="0"/>
+          <w:numId w:val="2"/>
+        </w:numPr>
+        <w:tabs>
+          <w:tab w:val="right" w:pos="9900"/>
+          <w:tab w:val="right" w:pos="11880"/>
+        </w:tabs>
+        <w:spacing w:before="120"/>
+        <w:ind w:left="270" w:right="14" w:hanging="270"/>
+        <w:contextualSpacing/>
+        <w:rPr>
+          <w:rFonts w:ascii="Garamond" w:hAnsi="Garamond" w:cs="Gill Sans"/>
+          <w:sz w:val="23"/>
+          <w:szCs w:val="23"/>
+        </w:rPr>
+      </w:pPr>
+      <w:r>
+        <w:rPr>
+          <w:rFonts w:ascii="Garamond" w:hAnsi="Garamond" w:cs="Gill Sans"/>
+          <w:b/>
+          <w:color w:val="000000"/>
+          <w:sz w:val="23"/>
+          <w:szCs w:val="23"/>
+        </w:rPr>
+        <w:t>[</w:t>
+      </w:r>
+      <w:r>
+        <w:rPr>
+          <w:rFonts w:ascii="Garamond" w:hAnsi="Garamond" w:cs="Gill Sans"/>
+          <w:b/>
+          <w:color w:val="000000"/>
+          <w:sz w:val="23"/>
+          <w:szCs w:val="23"/>
+        </w:rPr>
+        <w:t xml:space="preserve">Spring </w:t>
+      </w:r>
+      <w:r>
+        <w:rPr>
+          <w:rFonts w:ascii="Garamond" w:hAnsi="Garamond" w:cs="Gill Sans"/>
+          <w:b/>
+          <w:color w:val="000000"/>
+          <w:sz w:val="23"/>
+          <w:szCs w:val="23"/>
+        </w:rPr>
+        <w:t xml:space="preserve">2019] </w:t>
+      </w:r>
+      <w:r>
+        <w:rPr>
+          <w:rFonts w:ascii="Garamond" w:hAnsi="Garamond" w:cs="Gill Sans"/>
+          <w:b/>
+          <w:bCs/>
+          <w:sz w:val="23"/>
+          <w:szCs w:val="23"/>
+          <w:lang w:eastAsia="zh-TW"/>
+        </w:rPr>
+        <w:t>Objects and Design</w:t>
+      </w:r>
+      <w:r>
+        <w:rPr>
+          <w:rFonts w:ascii="Garamond" w:hAnsi="Garamond" w:cs="Gill Sans"/>
+          <w:b/>
+          <w:color w:val="000000"/>
+          <w:sz w:val="23"/>
+          <w:szCs w:val="23"/>
+        </w:rPr>
+        <w:t xml:space="preserve"> </w:t>
+      </w:r>
+      <w:r>
+        <w:rPr>
+          <w:rFonts w:ascii="Garamond" w:hAnsi="Garamond" w:cs="Gill Sans"/>
+          <w:b/>
+          <w:color w:val="000000"/>
+          <w:sz w:val="23"/>
+          <w:szCs w:val="23"/>
+        </w:rPr>
+        <w:t xml:space="preserve">Final Project, </w:t>
+      </w:r>
+      <w:r>
+        <w:rPr>
+          <w:rFonts w:ascii="Garamond" w:hAnsi="Garamond" w:cs="Gill Sans"/>
+          <w:b/>
+          <w:color w:val="000000"/>
+          <w:sz w:val="23"/>
+          <w:szCs w:val="23"/>
+        </w:rPr>
+        <w:t>Risk</w:t>
+      </w:r>
+      <w:r>
+        <w:rPr>
+          <w:rFonts w:ascii="Garamond" w:hAnsi="Garamond" w:cs="Gill Sans"/>
+          <w:b/>
+          <w:color w:val="000000"/>
+          <w:sz w:val="23"/>
+          <w:szCs w:val="23"/>
+        </w:rPr>
+        <w:t xml:space="preserve"> Game</w:t>
+      </w:r>
+      <w:r>
+        <w:rPr>
+          <w:rFonts w:ascii="Garamond" w:hAnsi="Garamond" w:cs="Gill Sans"/>
+          <w:b/>
+          <w:color w:val="000000"/>
+          <w:sz w:val="23"/>
+          <w:szCs w:val="23"/>
+        </w:rPr>
+        <w:t>:</w:t>
+      </w:r>
+      <w:r>
+        <w:rPr>
+          <w:rFonts w:ascii="Garamond" w:hAnsi="Garamond" w:cs="Gill Sans"/>
+          <w:b/>
+          <w:color w:val="000000"/>
+          <w:sz w:val="23"/>
+          <w:szCs w:val="23"/>
+        </w:rPr>
+        <w:t xml:space="preserve"> </w:t>
+      </w:r>
+    </w:p>
+    <w:p>
+      <w:pPr>
+        <w:numPr>
+          <w:ilvl w:val="1"/>
+          <w:numId w:val="2"/>
+        </w:numPr>
+        <w:tabs>
+          <w:tab w:val="right" w:pos="9900"/>
+          <w:tab w:val="right" w:pos="11880"/>
+        </w:tabs>
+        <w:spacing w:before="120"/>
+        <w:ind w:left="990" w:right="14"/>
+        <w:contextualSpacing/>
+        <w:rPr>
+          <w:rFonts w:ascii="Garamond" w:hAnsi="Garamond" w:cs="Gill Sans"/>
+          <w:sz w:val="23"/>
+          <w:szCs w:val="23"/>
+          <w:lang w:eastAsia="zh-TW"/>
+        </w:rPr>
+      </w:pPr>
+      <w:r>
+        <w:rPr>
+          <w:rFonts w:ascii="Garamond" w:hAnsi="Garamond" w:cs="Gill Sans"/>
+          <w:sz w:val="23"/>
+          <w:szCs w:val="23"/>
+          <w:lang w:eastAsia="zh-TW"/>
+        </w:rPr>
+        <w:t>A</w:t>
+      </w:r>
+      <w:r>
+        <w:rPr>
+          <w:rFonts w:ascii="Garamond" w:hAnsi="Garamond" w:cs="Gill Sans"/>
+          <w:sz w:val="23"/>
+          <w:szCs w:val="23"/>
+          <w:lang w:eastAsia="zh-TW"/>
+        </w:rPr>
         <w:t xml:space="preserve">n adaptation of the </w:t>
       </w:r>
       <w:r>
@@ -3316,24 +3935,6 @@
           <w:lang w:eastAsia="zh-TW"/>
         </w:rPr>
         <w:t xml:space="preserve"> the</w:t>
-      </w:r>
-      <w:r>
-        <w:rPr>
-          <w:rFonts w:ascii="Garamond" w:hAnsi="Garamond" w:cs="Gill Sans"/>
-          <w:sz w:val="23"/>
-          <w:szCs w:val="23"/>
-          <w:lang w:eastAsia="zh-TW"/>
-        </w:rPr>
-        <w:t xml:space="preserve"> </w:t>
-      </w:r>
-      <w:r>
-        <w:rPr>
-          <w:rFonts w:ascii="Garamond" w:hAnsi="Garamond" w:cs="Gill Sans"/>
-          <w:sz w:val="23"/>
-          <w:szCs w:val="23"/>
-          <w:lang w:eastAsia="zh-TW"/>
-        </w:rPr>
-        <w:t>Objects and Design</w:t>
       </w:r>
       <w:r>
         <w:rPr>
@@ -3411,6 +4012,126 @@
           <w:sz w:val="23"/>
           <w:szCs w:val="23"/>
         </w:rPr>
+        <w:t>Python</w:t>
+      </w:r>
+      <w:r>
+        <w:rPr>
+          <w:rFonts w:ascii="Garamond" w:hAnsi="Garamond" w:cs="Gill Sans"/>
+          <w:sz w:val="23"/>
+          <w:szCs w:val="23"/>
+        </w:rPr>
+        <w:t>(</w:t>
+      </w:r>
+      <w:proofErr w:type="spellStart"/>
+      <w:r>
+        <w:rPr>
+          <w:rFonts w:ascii="Garamond" w:hAnsi="Garamond" w:cs="Gill Sans"/>
+          <w:sz w:val="23"/>
+          <w:szCs w:val="23"/>
+        </w:rPr>
+        <w:t>Tensorflow</w:t>
+      </w:r>
+      <w:proofErr w:type="spellEnd"/>
+      <w:r>
+        <w:rPr>
+          <w:rFonts w:ascii="Garamond" w:hAnsi="Garamond" w:cs="Gill Sans"/>
+          <w:sz w:val="23"/>
+          <w:szCs w:val="23"/>
+        </w:rPr>
+        <w:t xml:space="preserve">, </w:t>
+      </w:r>
+      <w:proofErr w:type="spellStart"/>
+      <w:r>
+        <w:rPr>
+          <w:rFonts w:ascii="Garamond" w:hAnsi="Garamond" w:cs="Gill Sans"/>
+          <w:sz w:val="23"/>
+          <w:szCs w:val="23"/>
+        </w:rPr>
+        <w:t>PyTorch</w:t>
+      </w:r>
+      <w:proofErr w:type="spellEnd"/>
+      <w:r>
+        <w:rPr>
+          <w:rFonts w:ascii="Garamond" w:hAnsi="Garamond" w:cs="Gill Sans"/>
+          <w:sz w:val="23"/>
+          <w:szCs w:val="23"/>
+        </w:rPr>
+        <w:t xml:space="preserve">, </w:t>
+      </w:r>
+      <w:proofErr w:type="spellStart"/>
+      <w:r>
+        <w:rPr>
+          <w:rFonts w:ascii="Garamond" w:hAnsi="Garamond" w:cs="Gill Sans"/>
+          <w:sz w:val="23"/>
+          <w:szCs w:val="23"/>
+        </w:rPr>
+        <w:t>PySpark</w:t>
+      </w:r>
+      <w:proofErr w:type="spellEnd"/>
+      <w:r>
+        <w:rPr>
+          <w:rFonts w:ascii="Garamond" w:hAnsi="Garamond" w:cs="Gill Sans"/>
+          <w:sz w:val="23"/>
+          <w:szCs w:val="23"/>
+        </w:rPr>
+        <w:t xml:space="preserve">), </w:t>
+      </w:r>
+      <w:r>
+        <w:rPr>
+          <w:rFonts w:ascii="Garamond" w:hAnsi="Garamond" w:cs="Gill Sans"/>
+          <w:sz w:val="23"/>
+          <w:szCs w:val="23"/>
+        </w:rPr>
+        <w:t xml:space="preserve">Java, </w:t>
+      </w:r>
+      <w:r>
+        <w:rPr>
+          <w:rFonts w:ascii="Garamond" w:hAnsi="Garamond" w:cs="Gill Sans"/>
+          <w:sz w:val="23"/>
+          <w:szCs w:val="23"/>
+        </w:rPr>
+        <w:t>HTML/</w:t>
+      </w:r>
+      <w:r>
+        <w:rPr>
+          <w:rFonts w:ascii="Garamond" w:hAnsi="Garamond" w:cs="Gill Sans"/>
+          <w:sz w:val="23"/>
+          <w:szCs w:val="23"/>
+        </w:rPr>
+        <w:t xml:space="preserve">CSS, </w:t>
+      </w:r>
+      <w:proofErr w:type="spellStart"/>
+      <w:r>
+        <w:rPr>
+          <w:rFonts w:ascii="Garamond" w:hAnsi="Garamond" w:cs="Gill Sans"/>
+          <w:sz w:val="23"/>
+          <w:szCs w:val="23"/>
+        </w:rPr>
+        <w:t>Javascript</w:t>
+      </w:r>
+      <w:proofErr w:type="spellEnd"/>
+      <w:r>
+        <w:rPr>
+          <w:rFonts w:ascii="Garamond" w:hAnsi="Garamond" w:cs="Gill Sans"/>
+          <w:sz w:val="23"/>
+          <w:szCs w:val="23"/>
+        </w:rPr>
+        <w:t xml:space="preserve"> (D3.js)</w:t>
+      </w:r>
+      <w:r>
+        <w:rPr>
+          <w:rFonts w:ascii="Garamond" w:hAnsi="Garamond" w:cs="Gill Sans"/>
+          <w:sz w:val="23"/>
+          <w:szCs w:val="23"/>
+        </w:rPr>
+        <w:t xml:space="preserve">, </w:t>
+      </w:r>
+      <w:r>
+        <w:rPr>
+          <w:rFonts w:ascii="Garamond" w:hAnsi="Garamond" w:cs="Gill Sans"/>
+          <w:sz w:val="23"/>
+          <w:szCs w:val="23"/>
+        </w:rPr>
         <w:t>C/</w:t>
       </w:r>
       <w:r>
@@ -3419,88 +4140,16 @@
           <w:sz w:val="23"/>
           <w:szCs w:val="23"/>
         </w:rPr>
-        <w:t xml:space="preserve">C++, Java, </w:t>
-      </w:r>
-      <w:proofErr w:type="gramStart"/>
-      <w:r>
-        <w:rPr>
-          <w:rFonts w:ascii="Garamond" w:hAnsi="Garamond" w:cs="Gill Sans"/>
-          <w:sz w:val="23"/>
-          <w:szCs w:val="23"/>
-        </w:rPr>
-        <w:t>Python</w:t>
-      </w:r>
-      <w:r>
-        <w:rPr>
-          <w:rFonts w:ascii="Garamond" w:hAnsi="Garamond" w:cs="Gill Sans"/>
-          <w:sz w:val="23"/>
-          <w:szCs w:val="23"/>
-        </w:rPr>
-        <w:t>(</w:t>
-      </w:r>
-      <w:proofErr w:type="spellStart"/>
-      <w:proofErr w:type="gramEnd"/>
-      <w:r>
-        <w:rPr>
-          <w:rFonts w:ascii="Garamond" w:hAnsi="Garamond" w:cs="Gill Sans"/>
-          <w:sz w:val="23"/>
-          <w:szCs w:val="23"/>
-        </w:rPr>
-        <w:t>Tensorflow</w:t>
-      </w:r>
-      <w:proofErr w:type="spellEnd"/>
-      <w:r>
-        <w:rPr>
-          <w:rFonts w:ascii="Garamond" w:hAnsi="Garamond" w:cs="Gill Sans"/>
-          <w:sz w:val="23"/>
-          <w:szCs w:val="23"/>
-        </w:rPr>
-        <w:t xml:space="preserve">, </w:t>
-      </w:r>
-      <w:proofErr w:type="spellStart"/>
-      <w:r>
-        <w:rPr>
-          <w:rFonts w:ascii="Garamond" w:hAnsi="Garamond" w:cs="Gill Sans"/>
-          <w:sz w:val="23"/>
-          <w:szCs w:val="23"/>
-        </w:rPr>
-        <w:t>PyTorch</w:t>
-      </w:r>
-      <w:proofErr w:type="spellEnd"/>
-      <w:r>
-        <w:rPr>
-          <w:rFonts w:ascii="Garamond" w:hAnsi="Garamond" w:cs="Gill Sans"/>
-          <w:sz w:val="23"/>
-          <w:szCs w:val="23"/>
-        </w:rPr>
-        <w:t>)</w:t>
-      </w:r>
-      <w:r>
-        <w:rPr>
-          <w:rFonts w:ascii="Garamond" w:hAnsi="Garamond" w:cs="Gill Sans"/>
-          <w:sz w:val="23"/>
-          <w:szCs w:val="23"/>
-        </w:rPr>
-        <w:t xml:space="preserve">, </w:t>
-      </w:r>
-      <w:r>
-        <w:rPr>
-          <w:rFonts w:ascii="Garamond" w:hAnsi="Garamond" w:cs="Gill Sans"/>
-          <w:sz w:val="23"/>
-          <w:szCs w:val="23"/>
-        </w:rPr>
-        <w:t xml:space="preserve">Scala, R, CSS, </w:t>
-      </w:r>
-      <w:proofErr w:type="spellStart"/>
-      <w:r>
-        <w:rPr>
-          <w:rFonts w:ascii="Garamond" w:hAnsi="Garamond" w:cs="Gill Sans"/>
-          <w:sz w:val="23"/>
-          <w:szCs w:val="23"/>
-        </w:rPr>
-        <w:t>Javascript</w:t>
-      </w:r>
-      <w:proofErr w:type="spellEnd"/>
+        <w:t xml:space="preserve">C++, </w:t>
+      </w:r>
+      <w:r>
+        <w:rPr>
+          <w:rFonts w:ascii="Garamond" w:hAnsi="Garamond" w:cs="Gill Sans"/>
+          <w:sz w:val="23"/>
+          <w:szCs w:val="23"/>
+        </w:rPr>
+        <w:t>Scala</w:t>
+      </w:r>
     </w:p>
     <w:p>
       <w:pPr>
@@ -3540,7 +4189,87 @@
           <w:sz w:val="23"/>
           <w:szCs w:val="23"/>
         </w:rPr>
+        <w:t xml:space="preserve">Relevant </w:t>
+      </w:r>
+      <w:r>
+        <w:rPr>
+          <w:rFonts w:ascii="Garamond" w:hAnsi="Garamond" w:cs="Gill Sans"/>
+          <w:b/>
+          <w:sz w:val="23"/>
+          <w:szCs w:val="23"/>
+        </w:rPr>
         <w:t>Courses</w:t>
+      </w:r>
+    </w:p>
+    <w:p>
+      <w:pPr>
+        <w:tabs>
+          <w:tab w:val="right" w:pos="9900"/>
+          <w:tab w:val="right" w:pos="11880"/>
+        </w:tabs>
+        <w:spacing w:before="120"/>
+        <w:ind w:right="18"/>
+        <w:contextualSpacing/>
+        <w:rPr>
+          <w:rFonts w:ascii="Garamond" w:hAnsi="Garamond" w:cs="Gill Sans"/>
+          <w:sz w:val="23"/>
+          <w:szCs w:val="23"/>
+          <w:lang w:eastAsia="zh-TW"/>
+        </w:rPr>
+      </w:pPr>
+      <w:r>
+        <w:rPr>
+          <w:rFonts w:ascii="Garamond" w:hAnsi="Garamond" w:cs="Gill Sans"/>
+          <w:sz w:val="23"/>
+          <w:szCs w:val="23"/>
+          <w:lang w:eastAsia="zh-TW"/>
+        </w:rPr>
+        <w:t xml:space="preserve">[Fall 2020] </w:t>
+      </w:r>
+      <w:r>
+        <w:rPr>
+          <w:rFonts w:ascii="Garamond" w:hAnsi="Garamond" w:cs="Gill Sans"/>
+          <w:sz w:val="23"/>
+          <w:szCs w:val="23"/>
+          <w:lang w:eastAsia="zh-TW"/>
+        </w:rPr>
+        <w:t xml:space="preserve">Computer Vision, Intro to Grad Algorithms, Data </w:t>
+      </w:r>
+      <w:r>
+        <w:rPr>
+          <w:rFonts w:ascii="Garamond" w:hAnsi="Garamond" w:cs="Gill Sans"/>
+          <w:sz w:val="23"/>
+          <w:szCs w:val="23"/>
+          <w:lang w:eastAsia="zh-TW"/>
+        </w:rPr>
+        <w:t>&amp;</w:t>
+      </w:r>
+      <w:r>
+        <w:rPr>
+          <w:rFonts w:ascii="Garamond" w:hAnsi="Garamond" w:cs="Gill Sans"/>
+          <w:sz w:val="23"/>
+          <w:szCs w:val="23"/>
+          <w:lang w:eastAsia="zh-TW"/>
+        </w:rPr>
+        <w:t xml:space="preserve"> Visual Analytics, </w:t>
+      </w:r>
+      <w:r>
+        <w:rPr>
+          <w:rFonts w:ascii="Garamond" w:hAnsi="Garamond" w:cs="Gill Sans"/>
+          <w:sz w:val="23"/>
+          <w:szCs w:val="23"/>
+          <w:lang w:eastAsia="zh-TW"/>
+        </w:rPr>
+        <w:t>Computers &amp; Society</w:t>
+      </w:r>
+      <w:r>
+        <w:rPr>
+          <w:rFonts w:ascii="Garamond" w:hAnsi="Garamond" w:cs="Gill Sans"/>
+          <w:sz w:val="23"/>
+          <w:szCs w:val="23"/>
+          <w:lang w:eastAsia="zh-TW"/>
+        </w:rPr>
+        <w:t xml:space="preserve"> </w:t>
       </w:r>
     </w:p>
     <w:p>
@@ -4075,7 +4804,7 @@
       <w:lvlText w:val=""/>
       <w:lvlJc w:val="left"/>
       <w:pPr>
-        <w:ind w:left="360" w:hanging="360"/>
+        <w:ind w:left="540" w:hanging="360"/>
       </w:pPr>
       <w:rPr>
         <w:rFonts w:ascii="Wingdings" w:hAnsi="Wingdings" w:hint="default"/>

</xml_diff>